<commit_message>
GEs for Data Assets
</commit_message>
<xml_diff>
--- a/Documentation/RPG Character Classes.docx
+++ b/Documentation/RPG Character Classes.docx
@@ -14,7 +14,15 @@
     <w:p/>
     <w:p>
       <w:r>
-        <w:t>Enemy health is now being affected by Gameplay Effects (although it’s only a placeholder, since we want damage to be affected by the secondary stats for a real RPG combat experience)</w:t>
+        <w:t xml:space="preserve">Enemy health is now being affected by Gameplay Effects (although </w:t>
+      </w:r>
+      <w:proofErr w:type="gramStart"/>
+      <w:r>
+        <w:t>it’s</w:t>
+      </w:r>
+      <w:proofErr w:type="gramEnd"/>
+      <w:r>
+        <w:t xml:space="preserve"> only a placeholder, since we want damage to be affected by the secondary stats for a real RPG combat experience)</w:t>
       </w:r>
     </w:p>
     <w:p>
@@ -72,7 +80,15 @@
     <w:p/>
     <w:p>
       <w:r>
-        <w:t xml:space="preserve">To properly initialise enemy attributes we should think about how we will do this; Aura will level up and get stronger; we also have enemy class level (a class variable) and for an enemy to spawn in at a different level that should </w:t>
+        <w:t xml:space="preserve">To properly initialise enemy </w:t>
+      </w:r>
+      <w:proofErr w:type="gramStart"/>
+      <w:r>
+        <w:t>attributes</w:t>
+      </w:r>
+      <w:proofErr w:type="gramEnd"/>
+      <w:r>
+        <w:t xml:space="preserve"> we should think about how we will do this; Aura will level up and get stronger; we also have enemy class level (a class variable) and for an enemy to spawn in at a different level that should </w:t>
       </w:r>
       <w:r>
         <w:rPr>
@@ -87,7 +103,17 @@
     </w:p>
     <w:p>
       <w:r>
-        <w:t>So, how to initialise attributes for a character based on it’s character class?</w:t>
+        <w:t xml:space="preserve">So, how to initialise attributes for a character based on </w:t>
+      </w:r>
+      <w:proofErr w:type="spellStart"/>
+      <w:proofErr w:type="gramStart"/>
+      <w:r>
+        <w:t>it’s</w:t>
+      </w:r>
+      <w:proofErr w:type="spellEnd"/>
+      <w:proofErr w:type="gramEnd"/>
+      <w:r>
+        <w:t xml:space="preserve"> character class?</w:t>
       </w:r>
     </w:p>
     <w:p>
@@ -101,13 +127,23 @@
       </w:r>
     </w:p>
     <w:p>
-      <w:r>
-        <w:t>Elementalist: magical spells</w:t>
-      </w:r>
-    </w:p>
-    <w:p>
-      <w:r>
-        <w:t>So characters should have a way to easily set their character class, which determines their starting attributes. Starting Level should also affect starting attributes</w:t>
+      <w:proofErr w:type="spellStart"/>
+      <w:r>
+        <w:t>Elementalist</w:t>
+      </w:r>
+      <w:proofErr w:type="spellEnd"/>
+      <w:r>
+        <w:t>: magical spells</w:t>
+      </w:r>
+    </w:p>
+    <w:p>
+      <w:proofErr w:type="gramStart"/>
+      <w:r>
+        <w:t>So</w:t>
+      </w:r>
+      <w:proofErr w:type="gramEnd"/>
+      <w:r>
+        <w:t xml:space="preserve"> characters should have a way to easily set their character class, which determines their starting attributes. Starting Level should also affect starting attributes</w:t>
       </w:r>
     </w:p>
     <w:p>
@@ -180,8 +216,13 @@
       </w:r>
     </w:p>
     <w:p>
-      <w:r>
-        <w:t>So each character class, specified with character class Enum, can have a curve table with curves for each primary attributes storing the starting values that can scale up as level increases</w:t>
+      <w:proofErr w:type="gramStart"/>
+      <w:r>
+        <w:t>So</w:t>
+      </w:r>
+      <w:proofErr w:type="gramEnd"/>
+      <w:r>
+        <w:t xml:space="preserve"> each character class, specified with character class Enum, can have a curve table with curves for each primary attributes storing the starting values that can scale up as level increases</w:t>
       </w:r>
     </w:p>
     <w:p>
@@ -196,13 +237,28 @@
       </w:r>
     </w:p>
     <w:p>
-      <w:r>
-        <w:t>Finally any Abilities the enemy character class has should be in this data asset so they can granted at the beginning of the game</w:t>
-      </w:r>
-    </w:p>
-    <w:p>
-      <w:r>
-        <w:t>Some of the enemies may have the same abilities and effects eg Death or hit react as an ability and each enemy share those ability classes</w:t>
+      <w:proofErr w:type="gramStart"/>
+      <w:r>
+        <w:t>Finally</w:t>
+      </w:r>
+      <w:proofErr w:type="gramEnd"/>
+      <w:r>
+        <w:t xml:space="preserve"> any Abilities the enemy character class has should be in this data asset so they can granted at the beginning of the game</w:t>
+      </w:r>
+    </w:p>
+    <w:p>
+      <w:r>
+        <w:t xml:space="preserve">Some of the enemies may have the same abilities and effects </w:t>
+      </w:r>
+      <w:proofErr w:type="spellStart"/>
+      <w:proofErr w:type="gramStart"/>
+      <w:r>
+        <w:t>eg</w:t>
+      </w:r>
+      <w:proofErr w:type="spellEnd"/>
+      <w:proofErr w:type="gramEnd"/>
+      <w:r>
+        <w:t xml:space="preserve"> Death or hit react as an ability and each enemy share those ability classes</w:t>
       </w:r>
       <w:r>
         <w:t>, so the data asset should also have all abilities and effects that all enemies should be given</w:t>
@@ -254,7 +310,15 @@
     <w:p/>
     <w:p>
       <w:r>
-        <w:t>6: could be in the AuraAbilitySystemLibrary, take in the Asset, ASC, and character level and apply all effects to initialise attributes</w:t>
+        <w:t xml:space="preserve">6: could be in the </w:t>
+      </w:r>
+      <w:proofErr w:type="spellStart"/>
+      <w:r>
+        <w:t>AuraAbilitySystemLibrary</w:t>
+      </w:r>
+      <w:proofErr w:type="spellEnd"/>
+      <w:r>
+        <w:t>, take in the Asset, ASC, and character level and apply all effects to initialise attributes</w:t>
       </w:r>
     </w:p>
     <w:p/>
@@ -463,7 +527,15 @@
     </w:p>
     <w:p>
       <w:r>
-        <w:t>In this struct we’ll need a gameplay effect to apply the primary attributes</w:t>
+        <w:t xml:space="preserve">In this struct </w:t>
+      </w:r>
+      <w:proofErr w:type="gramStart"/>
+      <w:r>
+        <w:t>we’ll</w:t>
+      </w:r>
+      <w:proofErr w:type="gramEnd"/>
+      <w:r>
+        <w:t xml:space="preserve"> need a gameplay effect to apply the primary attributes</w:t>
       </w:r>
     </w:p>
     <w:p>
@@ -520,8 +592,13 @@
       </w:r>
     </w:p>
     <w:p>
-      <w:r>
-        <w:t>Let’s share them outside of the struct, in the main body</w:t>
+      <w:proofErr w:type="gramStart"/>
+      <w:r>
+        <w:t>Let’s</w:t>
+      </w:r>
+      <w:proofErr w:type="gramEnd"/>
+      <w:r>
+        <w:t xml:space="preserve"> share them outside of the struct, in the main body</w:t>
       </w:r>
     </w:p>
     <w:p>
@@ -573,8 +650,13 @@
       </w:r>
     </w:p>
     <w:p>
-      <w:r>
-        <w:t>TArray or Map?</w:t>
+      <w:proofErr w:type="spellStart"/>
+      <w:r>
+        <w:t>TArray</w:t>
+      </w:r>
+      <w:proofErr w:type="spellEnd"/>
+      <w:r>
+        <w:t xml:space="preserve"> or Map?</w:t>
       </w:r>
     </w:p>
     <w:p>
@@ -626,7 +708,23 @@
     </w:p>
     <w:p>
       <w:r>
-        <w:t>We want to retrieve the information for a given enum constant, so we’ll make a function to look up the info</w:t>
+        <w:t xml:space="preserve">We want to retrieve the information for a given </w:t>
+      </w:r>
+      <w:proofErr w:type="spellStart"/>
+      <w:r>
+        <w:t>enum</w:t>
+      </w:r>
+      <w:proofErr w:type="spellEnd"/>
+      <w:r>
+        <w:t xml:space="preserve"> constant, so </w:t>
+      </w:r>
+      <w:proofErr w:type="gramStart"/>
+      <w:r>
+        <w:t>we’ll</w:t>
+      </w:r>
+      <w:proofErr w:type="gramEnd"/>
+      <w:r>
+        <w:t xml:space="preserve"> make a function to look up the info</w:t>
       </w:r>
     </w:p>
     <w:p/>
@@ -757,8 +855,29 @@
       </w:r>
     </w:p>
     <w:p>
-      <w:r>
-        <w:t>FindChecked is good because it will perform an assertion and if no enum we’ll get an assert</w:t>
+      <w:proofErr w:type="spellStart"/>
+      <w:r>
+        <w:t>FindChecked</w:t>
+      </w:r>
+      <w:proofErr w:type="spellEnd"/>
+      <w:r>
+        <w:t xml:space="preserve"> is good because it will perform an assertion and if no </w:t>
+      </w:r>
+      <w:proofErr w:type="spellStart"/>
+      <w:r>
+        <w:t>enum</w:t>
+      </w:r>
+      <w:proofErr w:type="spellEnd"/>
+      <w:r>
+        <w:t xml:space="preserve"> </w:t>
+      </w:r>
+      <w:proofErr w:type="gramStart"/>
+      <w:r>
+        <w:t>we’ll</w:t>
+      </w:r>
+      <w:proofErr w:type="gramEnd"/>
+      <w:r>
+        <w:t xml:space="preserve"> get an assert</w:t>
       </w:r>
     </w:p>
     <w:p/>
@@ -899,6 +1018,300 @@
         <w:t>Now we have a data asset we can create some new Gameplay effects to add to the pulldown menus</w:t>
       </w:r>
     </w:p>
+    <w:p/>
+    <w:p>
+      <w:pPr>
+        <w:pStyle w:val="Heading1"/>
+      </w:pPr>
+      <w:r>
+        <w:t>Default Attribute Effects</w:t>
+      </w:r>
+    </w:p>
+    <w:p/>
+    <w:p>
+      <w:r>
+        <w:t>We have already created default attributes for the Aura Character, but we will need them for the enemies as well</w:t>
+      </w:r>
+    </w:p>
+    <w:p>
+      <w:r>
+        <w:br w:type="page"/>
+      </w:r>
+    </w:p>
+    <w:p>
+      <w:r>
+        <w:rPr>
+          <w:noProof/>
+        </w:rPr>
+        <w:lastRenderedPageBreak/>
+        <w:drawing>
+          <wp:inline distT="0" distB="0" distL="0" distR="0" wp14:anchorId="65996C19" wp14:editId="160E230D">
+            <wp:extent cx="5731510" cy="2014855"/>
+            <wp:effectExtent l="0" t="0" r="2540" b="4445"/>
+            <wp:docPr id="2" name="Picture 2" descr="A screenshot of a computer&#10;&#10;Description automatically generated"/>
+            <wp:cNvGraphicFramePr>
+              <a:graphicFrameLocks xmlns:a="http://schemas.openxmlformats.org/drawingml/2006/main" noChangeAspect="1"/>
+            </wp:cNvGraphicFramePr>
+            <a:graphic xmlns:a="http://schemas.openxmlformats.org/drawingml/2006/main">
+              <a:graphicData uri="http://schemas.openxmlformats.org/drawingml/2006/picture">
+                <pic:pic xmlns:pic="http://schemas.openxmlformats.org/drawingml/2006/picture">
+                  <pic:nvPicPr>
+                    <pic:cNvPr id="2" name="Picture 2" descr="A screenshot of a computer&#10;&#10;Description automatically generated"/>
+                    <pic:cNvPicPr/>
+                  </pic:nvPicPr>
+                  <pic:blipFill>
+                    <a:blip r:embed="rId20"/>
+                    <a:stretch>
+                      <a:fillRect/>
+                    </a:stretch>
+                  </pic:blipFill>
+                  <pic:spPr>
+                    <a:xfrm>
+                      <a:off x="0" y="0"/>
+                      <a:ext cx="5731510" cy="2014855"/>
+                    </a:xfrm>
+                    <a:prstGeom prst="rect">
+                      <a:avLst/>
+                    </a:prstGeom>
+                  </pic:spPr>
+                </pic:pic>
+              </a:graphicData>
+            </a:graphic>
+          </wp:inline>
+        </w:drawing>
+      </w:r>
+    </w:p>
+    <w:p/>
+    <w:p>
+      <w:pPr>
+        <w:rPr>
+          <w:b/>
+          <w:bCs/>
+        </w:rPr>
+      </w:pPr>
+      <w:r>
+        <w:rPr>
+          <w:noProof/>
+        </w:rPr>
+        <w:drawing>
+          <wp:inline distT="0" distB="0" distL="0" distR="0" wp14:anchorId="7459217D" wp14:editId="27095722">
+            <wp:extent cx="5731510" cy="1630045"/>
+            <wp:effectExtent l="0" t="0" r="2540" b="8255"/>
+            <wp:docPr id="3" name="Picture 3" descr="A screenshot of a computer&#10;&#10;Description automatically generated"/>
+            <wp:cNvGraphicFramePr>
+              <a:graphicFrameLocks xmlns:a="http://schemas.openxmlformats.org/drawingml/2006/main" noChangeAspect="1"/>
+            </wp:cNvGraphicFramePr>
+            <a:graphic xmlns:a="http://schemas.openxmlformats.org/drawingml/2006/main">
+              <a:graphicData uri="http://schemas.openxmlformats.org/drawingml/2006/picture">
+                <pic:pic xmlns:pic="http://schemas.openxmlformats.org/drawingml/2006/picture">
+                  <pic:nvPicPr>
+                    <pic:cNvPr id="3" name="Picture 3" descr="A screenshot of a computer&#10;&#10;Description automatically generated"/>
+                    <pic:cNvPicPr/>
+                  </pic:nvPicPr>
+                  <pic:blipFill>
+                    <a:blip r:embed="rId21"/>
+                    <a:stretch>
+                      <a:fillRect/>
+                    </a:stretch>
+                  </pic:blipFill>
+                  <pic:spPr>
+                    <a:xfrm>
+                      <a:off x="0" y="0"/>
+                      <a:ext cx="5731510" cy="1630045"/>
+                    </a:xfrm>
+                    <a:prstGeom prst="rect">
+                      <a:avLst/>
+                    </a:prstGeom>
+                  </pic:spPr>
+                </pic:pic>
+              </a:graphicData>
+            </a:graphic>
+          </wp:inline>
+        </w:drawing>
+      </w:r>
+    </w:p>
+    <w:p>
+      <w:r>
+        <w:t>The Secondary Attribute Effects could just be the same some shared among all classes unless there was a reason to tweak the coefficients in the calculations made in the modifiers</w:t>
+      </w:r>
+    </w:p>
+    <w:p>
+      <w:r>
+        <w:rPr>
+          <w:noProof/>
+        </w:rPr>
+        <w:drawing>
+          <wp:inline distT="0" distB="0" distL="0" distR="0" wp14:anchorId="19E945B9" wp14:editId="09FD0F2F">
+            <wp:extent cx="4085112" cy="2163851"/>
+            <wp:effectExtent l="0" t="0" r="0" b="8255"/>
+            <wp:docPr id="4" name="Picture 4" descr="A screenshot of a computer&#10;&#10;Description automatically generated"/>
+            <wp:cNvGraphicFramePr>
+              <a:graphicFrameLocks xmlns:a="http://schemas.openxmlformats.org/drawingml/2006/main" noChangeAspect="1"/>
+            </wp:cNvGraphicFramePr>
+            <a:graphic xmlns:a="http://schemas.openxmlformats.org/drawingml/2006/main">
+              <a:graphicData uri="http://schemas.openxmlformats.org/drawingml/2006/picture">
+                <pic:pic xmlns:pic="http://schemas.openxmlformats.org/drawingml/2006/picture">
+                  <pic:nvPicPr>
+                    <pic:cNvPr id="4" name="Picture 4" descr="A screenshot of a computer&#10;&#10;Description automatically generated"/>
+                    <pic:cNvPicPr/>
+                  </pic:nvPicPr>
+                  <pic:blipFill>
+                    <a:blip r:embed="rId22"/>
+                    <a:stretch>
+                      <a:fillRect/>
+                    </a:stretch>
+                  </pic:blipFill>
+                  <pic:spPr>
+                    <a:xfrm>
+                      <a:off x="0" y="0"/>
+                      <a:ext cx="4091156" cy="2167053"/>
+                    </a:xfrm>
+                    <a:prstGeom prst="rect">
+                      <a:avLst/>
+                    </a:prstGeom>
+                  </pic:spPr>
+                </pic:pic>
+              </a:graphicData>
+            </a:graphic>
+          </wp:inline>
+        </w:drawing>
+      </w:r>
+    </w:p>
+    <w:p>
+      <w:proofErr w:type="gramStart"/>
+      <w:r>
+        <w:t>So</w:t>
+      </w:r>
+      <w:proofErr w:type="gramEnd"/>
+      <w:r>
+        <w:t xml:space="preserve"> this could be set up to be different for each class with a separate GE so for example Warriors get more </w:t>
+      </w:r>
+      <w:proofErr w:type="spellStart"/>
+      <w:r>
+        <w:t>armor</w:t>
+      </w:r>
+      <w:proofErr w:type="spellEnd"/>
+      <w:r>
+        <w:t xml:space="preserve"> from their resilience or something, but we don’t have to do that</w:t>
+      </w:r>
+    </w:p>
+    <w:p>
+      <w:r>
+        <w:t xml:space="preserve">For this exercise </w:t>
+      </w:r>
+      <w:proofErr w:type="gramStart"/>
+      <w:r>
+        <w:t>I’ll</w:t>
+      </w:r>
+      <w:proofErr w:type="gramEnd"/>
+      <w:r>
+        <w:t xml:space="preserve"> use the same Secondary Attributes formulae and rename </w:t>
+      </w:r>
+      <w:proofErr w:type="spellStart"/>
+      <w:r>
+        <w:t>GE_AuraSecondaryAttributes</w:t>
+      </w:r>
+      <w:proofErr w:type="spellEnd"/>
+      <w:r>
+        <w:t xml:space="preserve"> to </w:t>
+      </w:r>
+      <w:proofErr w:type="spellStart"/>
+      <w:r>
+        <w:t>GE_SecondaryAttributes</w:t>
+      </w:r>
+      <w:proofErr w:type="spellEnd"/>
+    </w:p>
+    <w:p>
+      <w:r>
+        <w:rPr>
+          <w:noProof/>
+        </w:rPr>
+        <w:lastRenderedPageBreak/>
+        <w:drawing>
+          <wp:inline distT="0" distB="0" distL="0" distR="0" wp14:anchorId="4BDEEE2C" wp14:editId="7C729B26">
+            <wp:extent cx="3664159" cy="1080655"/>
+            <wp:effectExtent l="0" t="0" r="0" b="5715"/>
+            <wp:docPr id="5" name="Picture 5" descr="A screenshot of a computer&#10;&#10;Description automatically generated"/>
+            <wp:cNvGraphicFramePr>
+              <a:graphicFrameLocks xmlns:a="http://schemas.openxmlformats.org/drawingml/2006/main" noChangeAspect="1"/>
+            </wp:cNvGraphicFramePr>
+            <a:graphic xmlns:a="http://schemas.openxmlformats.org/drawingml/2006/main">
+              <a:graphicData uri="http://schemas.openxmlformats.org/drawingml/2006/picture">
+                <pic:pic xmlns:pic="http://schemas.openxmlformats.org/drawingml/2006/picture">
+                  <pic:nvPicPr>
+                    <pic:cNvPr id="5" name="Picture 5" descr="A screenshot of a computer&#10;&#10;Description automatically generated"/>
+                    <pic:cNvPicPr/>
+                  </pic:nvPicPr>
+                  <pic:blipFill>
+                    <a:blip r:embed="rId23"/>
+                    <a:stretch>
+                      <a:fillRect/>
+                    </a:stretch>
+                  </pic:blipFill>
+                  <pic:spPr>
+                    <a:xfrm>
+                      <a:off x="0" y="0"/>
+                      <a:ext cx="3675601" cy="1084030"/>
+                    </a:xfrm>
+                    <a:prstGeom prst="rect">
+                      <a:avLst/>
+                    </a:prstGeom>
+                  </pic:spPr>
+                </pic:pic>
+              </a:graphicData>
+            </a:graphic>
+          </wp:inline>
+        </w:drawing>
+      </w:r>
+    </w:p>
+    <w:p>
+      <w:r>
+        <w:t>Now we have some Gameplay effects they can be set in the Data Asset</w:t>
+      </w:r>
+    </w:p>
+    <w:p>
+      <w:r>
+        <w:rPr>
+          <w:noProof/>
+        </w:rPr>
+        <w:drawing>
+          <wp:inline distT="0" distB="0" distL="0" distR="0" wp14:anchorId="148B3E0D" wp14:editId="29601D1E">
+            <wp:extent cx="3936670" cy="2024598"/>
+            <wp:effectExtent l="0" t="0" r="6985" b="0"/>
+            <wp:docPr id="6" name="Picture 6" descr="A screenshot of a computer&#10;&#10;Description automatically generated"/>
+            <wp:cNvGraphicFramePr>
+              <a:graphicFrameLocks xmlns:a="http://schemas.openxmlformats.org/drawingml/2006/main" noChangeAspect="1"/>
+            </wp:cNvGraphicFramePr>
+            <a:graphic xmlns:a="http://schemas.openxmlformats.org/drawingml/2006/main">
+              <a:graphicData uri="http://schemas.openxmlformats.org/drawingml/2006/picture">
+                <pic:pic xmlns:pic="http://schemas.openxmlformats.org/drawingml/2006/picture">
+                  <pic:nvPicPr>
+                    <pic:cNvPr id="6" name="Picture 6" descr="A screenshot of a computer&#10;&#10;Description automatically generated"/>
+                    <pic:cNvPicPr/>
+                  </pic:nvPicPr>
+                  <pic:blipFill>
+                    <a:blip r:embed="rId24"/>
+                    <a:stretch>
+                      <a:fillRect/>
+                    </a:stretch>
+                  </pic:blipFill>
+                  <pic:spPr>
+                    <a:xfrm>
+                      <a:off x="0" y="0"/>
+                      <a:ext cx="3941983" cy="2027330"/>
+                    </a:xfrm>
+                    <a:prstGeom prst="rect">
+                      <a:avLst/>
+                    </a:prstGeom>
+                  </pic:spPr>
+                </pic:pic>
+              </a:graphicData>
+            </a:graphic>
+          </wp:inline>
+        </w:drawing>
+      </w:r>
+    </w:p>
+    <w:p/>
     <w:p/>
     <w:p/>
     <w:p/>

</xml_diff>

<commit_message>
Curve Tables, JSON and CSVs
created a range of stats at levels for enemy characters
</commit_message>
<xml_diff>
--- a/Documentation/RPG Character Classes.docx
+++ b/Documentation/RPG Character Classes.docx
@@ -1312,14 +1312,2007 @@
       </w:r>
     </w:p>
     <w:p/>
+    <w:p>
+      <w:pPr>
+        <w:pStyle w:val="Heading1"/>
+      </w:pPr>
+      <w:r>
+        <w:t>Curve Tables – CSV and JSON</w:t>
+      </w:r>
+    </w:p>
     <w:p/>
+    <w:p>
+      <w:r>
+        <w:t xml:space="preserve">Currently these Primary Attribute </w:t>
+      </w:r>
+      <w:proofErr w:type="spellStart"/>
+      <w:r>
+        <w:t>GameplayEffects</w:t>
+      </w:r>
+      <w:proofErr w:type="spellEnd"/>
+      <w:r>
+        <w:t xml:space="preserve"> have no modifiers – with modifiers we can have curve tables that allow the modifier magnitude by a modifier based on what the curve table returns using a lookup by level</w:t>
+      </w:r>
+    </w:p>
+    <w:p>
+      <w:proofErr w:type="spellStart"/>
+      <w:r>
+        <w:t>GE_Primary</w:t>
+      </w:r>
+      <w:proofErr w:type="spellEnd"/>
+      <w:r>
+        <w:t xml:space="preserve"> </w:t>
+      </w:r>
+      <w:proofErr w:type="spellStart"/>
+      <w:r>
+        <w:t>Atributes</w:t>
+      </w:r>
+      <w:proofErr w:type="spellEnd"/>
+      <w:r>
+        <w:t xml:space="preserve"> will be a gameplay effect with instant duration policy. There will be 4 modifiers, one for each attribute and for each </w:t>
+      </w:r>
+      <w:proofErr w:type="gramStart"/>
+      <w:r>
+        <w:t>we’ll</w:t>
+      </w:r>
+      <w:proofErr w:type="gramEnd"/>
+      <w:r>
+        <w:t xml:space="preserve"> use a curve table</w:t>
+      </w:r>
+      <w:r>
+        <w:t xml:space="preserve">. For the curve tables we’ll have different value based on level, so that when we spawn in an </w:t>
+      </w:r>
+      <w:proofErr w:type="gramStart"/>
+      <w:r>
+        <w:t>enemy</w:t>
+      </w:r>
+      <w:proofErr w:type="gramEnd"/>
+      <w:r>
+        <w:t xml:space="preserve"> we can apply the gameplay effect at the level specified.</w:t>
+      </w:r>
+    </w:p>
+    <w:p>
+      <w:r>
+        <w:t xml:space="preserve">Curve tables can be created in </w:t>
+      </w:r>
+      <w:proofErr w:type="gramStart"/>
+      <w:r>
+        <w:t>a number of</w:t>
+      </w:r>
+      <w:proofErr w:type="gramEnd"/>
+      <w:r>
+        <w:t xml:space="preserve"> different ways, and the data can be stored in a number of different ways.</w:t>
+      </w:r>
+    </w:p>
+    <w:p>
+      <w:r>
+        <w:t xml:space="preserve">Creating a new curve </w:t>
+      </w:r>
+      <w:proofErr w:type="gramStart"/>
+      <w:r>
+        <w:t>table</w:t>
+      </w:r>
+      <w:proofErr w:type="gramEnd"/>
+      <w:r>
+        <w:t xml:space="preserve"> you have interpolation options:</w:t>
+      </w:r>
+    </w:p>
+    <w:p>
+      <w:r>
+        <w:rPr>
+          <w:noProof/>
+        </w:rPr>
+        <w:lastRenderedPageBreak/>
+        <w:drawing>
+          <wp:inline distT="0" distB="0" distL="0" distR="0" wp14:anchorId="544FA35E" wp14:editId="0E3B3B26">
+            <wp:extent cx="4800600" cy="2171700"/>
+            <wp:effectExtent l="0" t="0" r="0" b="0"/>
+            <wp:docPr id="7" name="Picture 7" descr="A screen shot of a computer&#10;&#10;Description automatically generated"/>
+            <wp:cNvGraphicFramePr>
+              <a:graphicFrameLocks xmlns:a="http://schemas.openxmlformats.org/drawingml/2006/main" noChangeAspect="1"/>
+            </wp:cNvGraphicFramePr>
+            <a:graphic xmlns:a="http://schemas.openxmlformats.org/drawingml/2006/main">
+              <a:graphicData uri="http://schemas.openxmlformats.org/drawingml/2006/picture">
+                <pic:pic xmlns:pic="http://schemas.openxmlformats.org/drawingml/2006/picture">
+                  <pic:nvPicPr>
+                    <pic:cNvPr id="7" name="Picture 7" descr="A screen shot of a computer&#10;&#10;Description automatically generated"/>
+                    <pic:cNvPicPr/>
+                  </pic:nvPicPr>
+                  <pic:blipFill>
+                    <a:blip r:embed="rId25"/>
+                    <a:stretch>
+                      <a:fillRect/>
+                    </a:stretch>
+                  </pic:blipFill>
+                  <pic:spPr>
+                    <a:xfrm>
+                      <a:off x="0" y="0"/>
+                      <a:ext cx="4800600" cy="2171700"/>
+                    </a:xfrm>
+                    <a:prstGeom prst="rect">
+                      <a:avLst/>
+                    </a:prstGeom>
+                  </pic:spPr>
+                </pic:pic>
+              </a:graphicData>
+            </a:graphic>
+          </wp:inline>
+        </w:drawing>
+      </w:r>
+    </w:p>
+    <w:p>
+      <w:r>
+        <w:t xml:space="preserve">Linear: Between each XY value </w:t>
+      </w:r>
+      <w:proofErr w:type="gramStart"/>
+      <w:r>
+        <w:t>pair(</w:t>
+      </w:r>
+      <w:proofErr w:type="gramEnd"/>
+      <w:r>
+        <w:t xml:space="preserve">each key in the curve) the curve is a straight line </w:t>
+      </w:r>
+    </w:p>
+    <w:p>
+      <w:r>
+        <w:t>Cubic: the curve is a smooth curve</w:t>
+      </w:r>
+    </w:p>
+    <w:p>
+      <w:r>
+        <w:t>Constant: no interpolation at all</w:t>
+      </w:r>
+    </w:p>
+    <w:p>
+      <w:r>
+        <w:t xml:space="preserve">For </w:t>
+      </w:r>
+      <w:proofErr w:type="spellStart"/>
+      <w:r>
+        <w:t>Elementalist</w:t>
+      </w:r>
+      <w:proofErr w:type="spellEnd"/>
+      <w:r>
+        <w:t xml:space="preserve"> going with Cubic</w:t>
+      </w:r>
+      <w:r>
+        <w:t>, and renaming the curves to match the Gameplay tags of the attributes</w:t>
+      </w:r>
+    </w:p>
+    <w:p>
+      <w:pPr>
+        <w:rPr>
+          <w:b/>
+          <w:bCs/>
+        </w:rPr>
+      </w:pPr>
+      <w:r>
+        <w:rPr>
+          <w:noProof/>
+        </w:rPr>
+        <w:drawing>
+          <wp:inline distT="0" distB="0" distL="0" distR="0" wp14:anchorId="05BC8B69" wp14:editId="2D3CF524">
+            <wp:extent cx="3038475" cy="1190625"/>
+            <wp:effectExtent l="0" t="0" r="9525" b="9525"/>
+            <wp:docPr id="9" name="Picture 9" descr="A screenshot of a computer&#10;&#10;Description automatically generated"/>
+            <wp:cNvGraphicFramePr>
+              <a:graphicFrameLocks xmlns:a="http://schemas.openxmlformats.org/drawingml/2006/main" noChangeAspect="1"/>
+            </wp:cNvGraphicFramePr>
+            <a:graphic xmlns:a="http://schemas.openxmlformats.org/drawingml/2006/main">
+              <a:graphicData uri="http://schemas.openxmlformats.org/drawingml/2006/picture">
+                <pic:pic xmlns:pic="http://schemas.openxmlformats.org/drawingml/2006/picture">
+                  <pic:nvPicPr>
+                    <pic:cNvPr id="9" name="Picture 9" descr="A screenshot of a computer&#10;&#10;Description automatically generated"/>
+                    <pic:cNvPicPr/>
+                  </pic:nvPicPr>
+                  <pic:blipFill>
+                    <a:blip r:embed="rId26"/>
+                    <a:stretch>
+                      <a:fillRect/>
+                    </a:stretch>
+                  </pic:blipFill>
+                  <pic:spPr>
+                    <a:xfrm>
+                      <a:off x="0" y="0"/>
+                      <a:ext cx="3038475" cy="1190625"/>
+                    </a:xfrm>
+                    <a:prstGeom prst="rect">
+                      <a:avLst/>
+                    </a:prstGeom>
+                  </pic:spPr>
+                </pic:pic>
+              </a:graphicData>
+            </a:graphic>
+          </wp:inline>
+        </w:drawing>
+      </w:r>
+    </w:p>
+    <w:p>
+      <w:r>
+        <w:t>Cool thing about interpolation types is we don’t have to have a value for each level</w:t>
+      </w:r>
+      <w:r>
+        <w:t xml:space="preserve">; can enter one for every 5 or 10 levels, and if we try to retrieve a value at a </w:t>
+      </w:r>
+      <w:proofErr w:type="spellStart"/>
+      <w:r>
+        <w:t>give</w:t>
+      </w:r>
+      <w:proofErr w:type="spellEnd"/>
+      <w:r>
+        <w:t xml:space="preserve"> </w:t>
+      </w:r>
+      <w:proofErr w:type="gramStart"/>
+      <w:r>
+        <w:t>point</w:t>
+      </w:r>
+      <w:proofErr w:type="gramEnd"/>
+      <w:r>
+        <w:t xml:space="preserve"> we get the interpolated value</w:t>
+      </w:r>
+      <w:r>
+        <w:t xml:space="preserve"> </w:t>
+      </w:r>
+      <w:r>
+        <w:t>on the curve</w:t>
+      </w:r>
+    </w:p>
+    <w:p>
+      <w:r>
+        <w:rPr>
+          <w:noProof/>
+        </w:rPr>
+        <w:drawing>
+          <wp:inline distT="0" distB="0" distL="0" distR="0" wp14:anchorId="62BB29F5" wp14:editId="41457C23">
+            <wp:extent cx="3743325" cy="800100"/>
+            <wp:effectExtent l="0" t="0" r="9525" b="0"/>
+            <wp:docPr id="25" name="Picture 25" descr="A screenshot of a computer&#10;&#10;Description automatically generated"/>
+            <wp:cNvGraphicFramePr>
+              <a:graphicFrameLocks xmlns:a="http://schemas.openxmlformats.org/drawingml/2006/main" noChangeAspect="1"/>
+            </wp:cNvGraphicFramePr>
+            <a:graphic xmlns:a="http://schemas.openxmlformats.org/drawingml/2006/main">
+              <a:graphicData uri="http://schemas.openxmlformats.org/drawingml/2006/picture">
+                <pic:pic xmlns:pic="http://schemas.openxmlformats.org/drawingml/2006/picture">
+                  <pic:nvPicPr>
+                    <pic:cNvPr id="25" name="Picture 25" descr="A screenshot of a computer&#10;&#10;Description automatically generated"/>
+                    <pic:cNvPicPr/>
+                  </pic:nvPicPr>
+                  <pic:blipFill>
+                    <a:blip r:embed="rId27"/>
+                    <a:stretch>
+                      <a:fillRect/>
+                    </a:stretch>
+                  </pic:blipFill>
+                  <pic:spPr>
+                    <a:xfrm>
+                      <a:off x="0" y="0"/>
+                      <a:ext cx="3743325" cy="800100"/>
+                    </a:xfrm>
+                    <a:prstGeom prst="rect">
+                      <a:avLst/>
+                    </a:prstGeom>
+                  </pic:spPr>
+                </pic:pic>
+              </a:graphicData>
+            </a:graphic>
+          </wp:inline>
+        </w:drawing>
+      </w:r>
+    </w:p>
+    <w:p>
+      <w:r>
+        <w:rPr>
+          <w:noProof/>
+        </w:rPr>
+        <w:drawing>
+          <wp:inline distT="0" distB="0" distL="0" distR="0" wp14:anchorId="64C47CDC" wp14:editId="60F6FD28">
+            <wp:extent cx="2990850" cy="1590675"/>
+            <wp:effectExtent l="0" t="0" r="0" b="9525"/>
+            <wp:docPr id="17" name="Picture 17" descr="A screen shot of a graph&#10;&#10;Description automatically generated"/>
+            <wp:cNvGraphicFramePr>
+              <a:graphicFrameLocks xmlns:a="http://schemas.openxmlformats.org/drawingml/2006/main" noChangeAspect="1"/>
+            </wp:cNvGraphicFramePr>
+            <a:graphic xmlns:a="http://schemas.openxmlformats.org/drawingml/2006/main">
+              <a:graphicData uri="http://schemas.openxmlformats.org/drawingml/2006/picture">
+                <pic:pic xmlns:pic="http://schemas.openxmlformats.org/drawingml/2006/picture">
+                  <pic:nvPicPr>
+                    <pic:cNvPr id="17" name="Picture 17" descr="A screen shot of a graph&#10;&#10;Description automatically generated"/>
+                    <pic:cNvPicPr/>
+                  </pic:nvPicPr>
+                  <pic:blipFill>
+                    <a:blip r:embed="rId28"/>
+                    <a:stretch>
+                      <a:fillRect/>
+                    </a:stretch>
+                  </pic:blipFill>
+                  <pic:spPr>
+                    <a:xfrm>
+                      <a:off x="0" y="0"/>
+                      <a:ext cx="2990850" cy="1590675"/>
+                    </a:xfrm>
+                    <a:prstGeom prst="rect">
+                      <a:avLst/>
+                    </a:prstGeom>
+                  </pic:spPr>
+                </pic:pic>
+              </a:graphicData>
+            </a:graphic>
+          </wp:inline>
+        </w:drawing>
+      </w:r>
+    </w:p>
+    <w:p>
+      <w:r>
+        <w:t xml:space="preserve">NB in the curve table the values are assumed to be seconds and are marked with an S, but they </w:t>
+      </w:r>
+      <w:proofErr w:type="gramStart"/>
+      <w:r>
+        <w:t>don’t</w:t>
+      </w:r>
+      <w:proofErr w:type="gramEnd"/>
+      <w:r>
+        <w:t xml:space="preserve"> have to be used that way</w:t>
+      </w:r>
+    </w:p>
     <w:p/>
+    <w:p>
+      <w:pPr>
+        <w:rPr>
+          <w:noProof/>
+        </w:rPr>
+      </w:pPr>
+      <w:r>
+        <w:rPr>
+          <w:noProof/>
+        </w:rPr>
+        <w:lastRenderedPageBreak/>
+        <w:drawing>
+          <wp:anchor distT="0" distB="0" distL="0" distR="114300" simplePos="0" relativeHeight="251658240" behindDoc="0" locked="0" layoutInCell="1" allowOverlap="1" wp14:anchorId="622426E3" wp14:editId="616B2678">
+            <wp:simplePos x="0" y="0"/>
+            <wp:positionH relativeFrom="margin">
+              <wp:posOffset>1301750</wp:posOffset>
+            </wp:positionH>
+            <wp:positionV relativeFrom="margin">
+              <wp:posOffset>11430</wp:posOffset>
+            </wp:positionV>
+            <wp:extent cx="3776345" cy="840740"/>
+            <wp:effectExtent l="0" t="0" r="0" b="0"/>
+            <wp:wrapSquare wrapText="bothSides"/>
+            <wp:docPr id="29" name="Picture 29" descr="A black screen with white text&#10;&#10;Description automatically generated"/>
+            <wp:cNvGraphicFramePr>
+              <a:graphicFrameLocks xmlns:a="http://schemas.openxmlformats.org/drawingml/2006/main" noChangeAspect="1"/>
+            </wp:cNvGraphicFramePr>
+            <a:graphic xmlns:a="http://schemas.openxmlformats.org/drawingml/2006/main">
+              <a:graphicData uri="http://schemas.openxmlformats.org/drawingml/2006/picture">
+                <pic:pic xmlns:pic="http://schemas.openxmlformats.org/drawingml/2006/picture">
+                  <pic:nvPicPr>
+                    <pic:cNvPr id="29" name="Picture 29" descr="A black screen with white text&#10;&#10;Description automatically generated"/>
+                    <pic:cNvPicPr/>
+                  </pic:nvPicPr>
+                  <pic:blipFill>
+                    <a:blip r:embed="rId29">
+                      <a:extLst>
+                        <a:ext uri="{28A0092B-C50C-407E-A947-70E740481C1C}">
+                          <a14:useLocalDpi xmlns:a14="http://schemas.microsoft.com/office/drawing/2010/main" val="0"/>
+                        </a:ext>
+                      </a:extLst>
+                    </a:blip>
+                    <a:stretch>
+                      <a:fillRect/>
+                    </a:stretch>
+                  </pic:blipFill>
+                  <pic:spPr>
+                    <a:xfrm>
+                      <a:off x="0" y="0"/>
+                      <a:ext cx="3776345" cy="840740"/>
+                    </a:xfrm>
+                    <a:prstGeom prst="rect">
+                      <a:avLst/>
+                    </a:prstGeom>
+                  </pic:spPr>
+                </pic:pic>
+              </a:graphicData>
+            </a:graphic>
+            <wp14:sizeRelH relativeFrom="margin">
+              <wp14:pctWidth>0</wp14:pctWidth>
+            </wp14:sizeRelH>
+            <wp14:sizeRelV relativeFrom="margin">
+              <wp14:pctHeight>0</wp14:pctHeight>
+            </wp14:sizeRelV>
+          </wp:anchor>
+        </w:drawing>
+      </w:r>
+      <w:r>
+        <w:t>Add a second value:</w:t>
+      </w:r>
+      <w:r>
+        <w:rPr>
+          <w:noProof/>
+        </w:rPr>
+        <w:t xml:space="preserve"> </w:t>
+      </w:r>
+    </w:p>
+    <w:p>
+      <w:pPr>
+        <w:rPr>
+          <w:noProof/>
+        </w:rPr>
+      </w:pPr>
+    </w:p>
+    <w:p>
+      <w:pPr>
+        <w:rPr>
+          <w:noProof/>
+        </w:rPr>
+      </w:pPr>
+    </w:p>
     <w:p/>
+    <w:p>
+      <w:r>
+        <w:rPr>
+          <w:noProof/>
+        </w:rPr>
+        <w:drawing>
+          <wp:inline distT="0" distB="0" distL="0" distR="0" wp14:anchorId="38F1BAA5" wp14:editId="4EADCF41">
+            <wp:extent cx="5731510" cy="2125980"/>
+            <wp:effectExtent l="0" t="0" r="2540" b="7620"/>
+            <wp:docPr id="27" name="Picture 27" descr="A graph with a line going up&#10;&#10;Description automatically generated"/>
+            <wp:cNvGraphicFramePr>
+              <a:graphicFrameLocks xmlns:a="http://schemas.openxmlformats.org/drawingml/2006/main" noChangeAspect="1"/>
+            </wp:cNvGraphicFramePr>
+            <a:graphic xmlns:a="http://schemas.openxmlformats.org/drawingml/2006/main">
+              <a:graphicData uri="http://schemas.openxmlformats.org/drawingml/2006/picture">
+                <pic:pic xmlns:pic="http://schemas.openxmlformats.org/drawingml/2006/picture">
+                  <pic:nvPicPr>
+                    <pic:cNvPr id="27" name="Picture 27" descr="A graph with a line going up&#10;&#10;Description automatically generated"/>
+                    <pic:cNvPicPr/>
+                  </pic:nvPicPr>
+                  <pic:blipFill>
+                    <a:blip r:embed="rId30"/>
+                    <a:stretch>
+                      <a:fillRect/>
+                    </a:stretch>
+                  </pic:blipFill>
+                  <pic:spPr>
+                    <a:xfrm>
+                      <a:off x="0" y="0"/>
+                      <a:ext cx="5731510" cy="2125980"/>
+                    </a:xfrm>
+                    <a:prstGeom prst="rect">
+                      <a:avLst/>
+                    </a:prstGeom>
+                  </pic:spPr>
+                </pic:pic>
+              </a:graphicData>
+            </a:graphic>
+          </wp:inline>
+        </w:drawing>
+      </w:r>
+    </w:p>
     <w:p/>
+    <w:p>
+      <w:r>
+        <w:t>Select the points, R-</w:t>
+      </w:r>
+      <w:proofErr w:type="gramStart"/>
+      <w:r>
+        <w:t>click</w:t>
+      </w:r>
+      <w:proofErr w:type="gramEnd"/>
+      <w:r>
+        <w:t xml:space="preserve"> and auto </w:t>
+      </w:r>
+      <w:proofErr w:type="spellStart"/>
+      <w:r>
+        <w:t>interp</w:t>
+      </w:r>
+      <w:proofErr w:type="spellEnd"/>
+      <w:r>
+        <w:t>:</w:t>
+      </w:r>
+    </w:p>
+    <w:p>
+      <w:r>
+        <w:rPr>
+          <w:noProof/>
+        </w:rPr>
+        <w:drawing>
+          <wp:inline distT="0" distB="0" distL="0" distR="0" wp14:anchorId="671CD5A1" wp14:editId="308DF5D0">
+            <wp:extent cx="2790568" cy="1439186"/>
+            <wp:effectExtent l="0" t="0" r="0" b="8890"/>
+            <wp:docPr id="30" name="Picture 30" descr="A screenshot of a graph&#10;&#10;Description automatically generated"/>
+            <wp:cNvGraphicFramePr>
+              <a:graphicFrameLocks xmlns:a="http://schemas.openxmlformats.org/drawingml/2006/main" noChangeAspect="1"/>
+            </wp:cNvGraphicFramePr>
+            <a:graphic xmlns:a="http://schemas.openxmlformats.org/drawingml/2006/main">
+              <a:graphicData uri="http://schemas.openxmlformats.org/drawingml/2006/picture">
+                <pic:pic xmlns:pic="http://schemas.openxmlformats.org/drawingml/2006/picture">
+                  <pic:nvPicPr>
+                    <pic:cNvPr id="30" name="Picture 30" descr="A screenshot of a graph&#10;&#10;Description automatically generated"/>
+                    <pic:cNvPicPr/>
+                  </pic:nvPicPr>
+                  <pic:blipFill>
+                    <a:blip r:embed="rId31"/>
+                    <a:stretch>
+                      <a:fillRect/>
+                    </a:stretch>
+                  </pic:blipFill>
+                  <pic:spPr>
+                    <a:xfrm>
+                      <a:off x="0" y="0"/>
+                      <a:ext cx="2799398" cy="1443740"/>
+                    </a:xfrm>
+                    <a:prstGeom prst="rect">
+                      <a:avLst/>
+                    </a:prstGeom>
+                  </pic:spPr>
+                </pic:pic>
+              </a:graphicData>
+            </a:graphic>
+          </wp:inline>
+        </w:drawing>
+      </w:r>
+      <w:r>
+        <w:rPr>
+          <w:noProof/>
+        </w:rPr>
+        <w:drawing>
+          <wp:inline distT="0" distB="0" distL="0" distR="0" wp14:anchorId="7A81D67D" wp14:editId="4E3622AD">
+            <wp:extent cx="2440692" cy="1440727"/>
+            <wp:effectExtent l="0" t="0" r="0" b="7620"/>
+            <wp:docPr id="31" name="Picture 31" descr="A graph with a line going up&#10;&#10;Description automatically generated"/>
+            <wp:cNvGraphicFramePr>
+              <a:graphicFrameLocks xmlns:a="http://schemas.openxmlformats.org/drawingml/2006/main" noChangeAspect="1"/>
+            </wp:cNvGraphicFramePr>
+            <a:graphic xmlns:a="http://schemas.openxmlformats.org/drawingml/2006/main">
+              <a:graphicData uri="http://schemas.openxmlformats.org/drawingml/2006/picture">
+                <pic:pic xmlns:pic="http://schemas.openxmlformats.org/drawingml/2006/picture">
+                  <pic:nvPicPr>
+                    <pic:cNvPr id="31" name="Picture 31" descr="A graph with a line going up&#10;&#10;Description automatically generated"/>
+                    <pic:cNvPicPr/>
+                  </pic:nvPicPr>
+                  <pic:blipFill>
+                    <a:blip r:embed="rId32"/>
+                    <a:stretch>
+                      <a:fillRect/>
+                    </a:stretch>
+                  </pic:blipFill>
+                  <pic:spPr>
+                    <a:xfrm>
+                      <a:off x="0" y="0"/>
+                      <a:ext cx="2457241" cy="1450496"/>
+                    </a:xfrm>
+                    <a:prstGeom prst="rect">
+                      <a:avLst/>
+                    </a:prstGeom>
+                  </pic:spPr>
+                </pic:pic>
+              </a:graphicData>
+            </a:graphic>
+          </wp:inline>
+        </w:drawing>
+      </w:r>
+    </w:p>
+    <w:p>
+      <w:r>
+        <w:t>This table has a cubic interpolation type, so we can get a mathematical graph of a cubic function</w:t>
+      </w:r>
+    </w:p>
+    <w:p>
+      <w:r>
+        <w:rPr>
+          <w:noProof/>
+        </w:rPr>
+        <w:drawing>
+          <wp:anchor distT="0" distB="0" distL="114300" distR="114300" simplePos="0" relativeHeight="251659264" behindDoc="0" locked="0" layoutInCell="1" allowOverlap="1" wp14:anchorId="0B966A1D" wp14:editId="4AC12515">
+            <wp:simplePos x="0" y="0"/>
+            <wp:positionH relativeFrom="column">
+              <wp:posOffset>834390</wp:posOffset>
+            </wp:positionH>
+            <wp:positionV relativeFrom="paragraph">
+              <wp:posOffset>241300</wp:posOffset>
+            </wp:positionV>
+            <wp:extent cx="3095625" cy="942975"/>
+            <wp:effectExtent l="0" t="0" r="9525" b="9525"/>
+            <wp:wrapTopAndBottom/>
+            <wp:docPr id="32" name="Picture 32" descr="A screenshot of a video game&#10;&#10;Description automatically generated"/>
+            <wp:cNvGraphicFramePr>
+              <a:graphicFrameLocks xmlns:a="http://schemas.openxmlformats.org/drawingml/2006/main" noChangeAspect="1"/>
+            </wp:cNvGraphicFramePr>
+            <a:graphic xmlns:a="http://schemas.openxmlformats.org/drawingml/2006/main">
+              <a:graphicData uri="http://schemas.openxmlformats.org/drawingml/2006/picture">
+                <pic:pic xmlns:pic="http://schemas.openxmlformats.org/drawingml/2006/picture">
+                  <pic:nvPicPr>
+                    <pic:cNvPr id="32" name="Picture 32" descr="A screenshot of a video game&#10;&#10;Description automatically generated"/>
+                    <pic:cNvPicPr/>
+                  </pic:nvPicPr>
+                  <pic:blipFill>
+                    <a:blip r:embed="rId33">
+                      <a:extLst>
+                        <a:ext uri="{28A0092B-C50C-407E-A947-70E740481C1C}">
+                          <a14:useLocalDpi xmlns:a14="http://schemas.microsoft.com/office/drawing/2010/main" val="0"/>
+                        </a:ext>
+                      </a:extLst>
+                    </a:blip>
+                    <a:stretch>
+                      <a:fillRect/>
+                    </a:stretch>
+                  </pic:blipFill>
+                  <pic:spPr>
+                    <a:xfrm>
+                      <a:off x="0" y="0"/>
+                      <a:ext cx="3095625" cy="942975"/>
+                    </a:xfrm>
+                    <a:prstGeom prst="rect">
+                      <a:avLst/>
+                    </a:prstGeom>
+                  </pic:spPr>
+                </pic:pic>
+              </a:graphicData>
+            </a:graphic>
+          </wp:anchor>
+        </w:drawing>
+      </w:r>
+      <w:r>
+        <w:t xml:space="preserve">New Key: </w:t>
+      </w:r>
+    </w:p>
     <w:p/>
+    <w:p>
+      <w:r>
+        <w:rPr>
+          <w:noProof/>
+        </w:rPr>
+        <w:lastRenderedPageBreak/>
+        <w:drawing>
+          <wp:inline distT="0" distB="0" distL="0" distR="0" wp14:anchorId="6899A422" wp14:editId="383E752B">
+            <wp:extent cx="3013561" cy="1677725"/>
+            <wp:effectExtent l="0" t="0" r="0" b="0"/>
+            <wp:docPr id="33" name="Picture 33" descr="A graph with a line going up&#10;&#10;Description automatically generated"/>
+            <wp:cNvGraphicFramePr>
+              <a:graphicFrameLocks xmlns:a="http://schemas.openxmlformats.org/drawingml/2006/main" noChangeAspect="1"/>
+            </wp:cNvGraphicFramePr>
+            <a:graphic xmlns:a="http://schemas.openxmlformats.org/drawingml/2006/main">
+              <a:graphicData uri="http://schemas.openxmlformats.org/drawingml/2006/picture">
+                <pic:pic xmlns:pic="http://schemas.openxmlformats.org/drawingml/2006/picture">
+                  <pic:nvPicPr>
+                    <pic:cNvPr id="33" name="Picture 33" descr="A graph with a line going up&#10;&#10;Description automatically generated"/>
+                    <pic:cNvPicPr/>
+                  </pic:nvPicPr>
+                  <pic:blipFill>
+                    <a:blip r:embed="rId34"/>
+                    <a:stretch>
+                      <a:fillRect/>
+                    </a:stretch>
+                  </pic:blipFill>
+                  <pic:spPr>
+                    <a:xfrm>
+                      <a:off x="0" y="0"/>
+                      <a:ext cx="3019850" cy="1681226"/>
+                    </a:xfrm>
+                    <a:prstGeom prst="rect">
+                      <a:avLst/>
+                    </a:prstGeom>
+                  </pic:spPr>
+                </pic:pic>
+              </a:graphicData>
+            </a:graphic>
+          </wp:inline>
+        </w:drawing>
+      </w:r>
+    </w:p>
+    <w:p>
+      <w:r>
+        <w:t>Normalized view mode will normalise to all keys involved:</w:t>
+      </w:r>
+    </w:p>
+    <w:p>
+      <w:r>
+        <w:rPr>
+          <w:noProof/>
+        </w:rPr>
+        <w:drawing>
+          <wp:inline distT="0" distB="0" distL="0" distR="0" wp14:anchorId="2CA6C643" wp14:editId="26F10B70">
+            <wp:extent cx="2998354" cy="1614115"/>
+            <wp:effectExtent l="0" t="0" r="0" b="5715"/>
+            <wp:docPr id="34" name="Picture 34" descr="A graph with a line going up&#10;&#10;Description automatically generated"/>
+            <wp:cNvGraphicFramePr>
+              <a:graphicFrameLocks xmlns:a="http://schemas.openxmlformats.org/drawingml/2006/main" noChangeAspect="1"/>
+            </wp:cNvGraphicFramePr>
+            <a:graphic xmlns:a="http://schemas.openxmlformats.org/drawingml/2006/main">
+              <a:graphicData uri="http://schemas.openxmlformats.org/drawingml/2006/picture">
+                <pic:pic xmlns:pic="http://schemas.openxmlformats.org/drawingml/2006/picture">
+                  <pic:nvPicPr>
+                    <pic:cNvPr id="34" name="Picture 34" descr="A graph with a line going up&#10;&#10;Description automatically generated"/>
+                    <pic:cNvPicPr/>
+                  </pic:nvPicPr>
+                  <pic:blipFill>
+                    <a:blip r:embed="rId35"/>
+                    <a:stretch>
+                      <a:fillRect/>
+                    </a:stretch>
+                  </pic:blipFill>
+                  <pic:spPr>
+                    <a:xfrm>
+                      <a:off x="0" y="0"/>
+                      <a:ext cx="3007993" cy="1619304"/>
+                    </a:xfrm>
+                    <a:prstGeom prst="rect">
+                      <a:avLst/>
+                    </a:prstGeom>
+                  </pic:spPr>
+                </pic:pic>
+              </a:graphicData>
+            </a:graphic>
+          </wp:inline>
+        </w:drawing>
+      </w:r>
+    </w:p>
+    <w:p>
+      <w:r>
+        <w:t>As we can see the curve smoothly interpolates from one value to the next, so if we query the key at level 2</w:t>
+      </w:r>
+    </w:p>
+    <w:p>
+      <w:pPr>
+        <w:rPr>
+          <w:b/>
+          <w:bCs/>
+        </w:rPr>
+      </w:pPr>
+      <w:r>
+        <w:rPr>
+          <w:noProof/>
+        </w:rPr>
+        <w:drawing>
+          <wp:inline distT="0" distB="0" distL="0" distR="0" wp14:anchorId="1F4FF3E1" wp14:editId="594BB3DC">
+            <wp:extent cx="3019425" cy="1114425"/>
+            <wp:effectExtent l="0" t="0" r="9525" b="9525"/>
+            <wp:docPr id="35" name="Picture 35" descr="A screenshot of a computer&#10;&#10;Description automatically generated"/>
+            <wp:cNvGraphicFramePr>
+              <a:graphicFrameLocks xmlns:a="http://schemas.openxmlformats.org/drawingml/2006/main" noChangeAspect="1"/>
+            </wp:cNvGraphicFramePr>
+            <a:graphic xmlns:a="http://schemas.openxmlformats.org/drawingml/2006/main">
+              <a:graphicData uri="http://schemas.openxmlformats.org/drawingml/2006/picture">
+                <pic:pic xmlns:pic="http://schemas.openxmlformats.org/drawingml/2006/picture">
+                  <pic:nvPicPr>
+                    <pic:cNvPr id="35" name="Picture 35" descr="A screenshot of a computer&#10;&#10;Description automatically generated"/>
+                    <pic:cNvPicPr/>
+                  </pic:nvPicPr>
+                  <pic:blipFill>
+                    <a:blip r:embed="rId36"/>
+                    <a:stretch>
+                      <a:fillRect/>
+                    </a:stretch>
+                  </pic:blipFill>
+                  <pic:spPr>
+                    <a:xfrm>
+                      <a:off x="0" y="0"/>
+                      <a:ext cx="3019425" cy="1114425"/>
+                    </a:xfrm>
+                    <a:prstGeom prst="rect">
+                      <a:avLst/>
+                    </a:prstGeom>
+                  </pic:spPr>
+                </pic:pic>
+              </a:graphicData>
+            </a:graphic>
+          </wp:inline>
+        </w:drawing>
+      </w:r>
+    </w:p>
+    <w:p>
+      <w:r>
+        <w:t xml:space="preserve">This can save some time if we want to shape out the curve by shape and just interpolate between major values, then we </w:t>
+      </w:r>
+      <w:proofErr w:type="gramStart"/>
+      <w:r>
+        <w:t>don’t</w:t>
+      </w:r>
+      <w:proofErr w:type="gramEnd"/>
+      <w:r>
+        <w:t xml:space="preserve"> have to put in a value for each level</w:t>
+      </w:r>
+    </w:p>
+    <w:p>
+      <w:r>
+        <w:t>New Key:</w:t>
+      </w:r>
+    </w:p>
+    <w:p>
+      <w:r>
+        <w:rPr>
+          <w:noProof/>
+        </w:rPr>
+        <w:drawing>
+          <wp:inline distT="0" distB="0" distL="0" distR="0" wp14:anchorId="1D3109A0" wp14:editId="359E38C5">
+            <wp:extent cx="2957885" cy="1399965"/>
+            <wp:effectExtent l="0" t="0" r="0" b="0"/>
+            <wp:docPr id="36" name="Picture 36" descr="A graph on a black background&#10;&#10;Description automatically generated"/>
+            <wp:cNvGraphicFramePr>
+              <a:graphicFrameLocks xmlns:a="http://schemas.openxmlformats.org/drawingml/2006/main" noChangeAspect="1"/>
+            </wp:cNvGraphicFramePr>
+            <a:graphic xmlns:a="http://schemas.openxmlformats.org/drawingml/2006/main">
+              <a:graphicData uri="http://schemas.openxmlformats.org/drawingml/2006/picture">
+                <pic:pic xmlns:pic="http://schemas.openxmlformats.org/drawingml/2006/picture">
+                  <pic:nvPicPr>
+                    <pic:cNvPr id="36" name="Picture 36" descr="A graph on a black background&#10;&#10;Description automatically generated"/>
+                    <pic:cNvPicPr/>
+                  </pic:nvPicPr>
+                  <pic:blipFill>
+                    <a:blip r:embed="rId37"/>
+                    <a:stretch>
+                      <a:fillRect/>
+                    </a:stretch>
+                  </pic:blipFill>
+                  <pic:spPr>
+                    <a:xfrm>
+                      <a:off x="0" y="0"/>
+                      <a:ext cx="3000419" cy="1420096"/>
+                    </a:xfrm>
+                    <a:prstGeom prst="rect">
+                      <a:avLst/>
+                    </a:prstGeom>
+                  </pic:spPr>
+                </pic:pic>
+              </a:graphicData>
+            </a:graphic>
+          </wp:inline>
+        </w:drawing>
+      </w:r>
+      <w:r>
+        <w:rPr>
+          <w:noProof/>
+        </w:rPr>
+        <w:drawing>
+          <wp:inline distT="0" distB="0" distL="0" distR="0" wp14:anchorId="5607F399" wp14:editId="3BDCBB8F">
+            <wp:extent cx="2452671" cy="1399430"/>
+            <wp:effectExtent l="0" t="0" r="5080" b="0"/>
+            <wp:docPr id="37" name="Picture 37" descr="A graph with a line going up&#10;&#10;Description automatically generated"/>
+            <wp:cNvGraphicFramePr>
+              <a:graphicFrameLocks xmlns:a="http://schemas.openxmlformats.org/drawingml/2006/main" noChangeAspect="1"/>
+            </wp:cNvGraphicFramePr>
+            <a:graphic xmlns:a="http://schemas.openxmlformats.org/drawingml/2006/main">
+              <a:graphicData uri="http://schemas.openxmlformats.org/drawingml/2006/picture">
+                <pic:pic xmlns:pic="http://schemas.openxmlformats.org/drawingml/2006/picture">
+                  <pic:nvPicPr>
+                    <pic:cNvPr id="37" name="Picture 37" descr="A graph with a line going up&#10;&#10;Description automatically generated"/>
+                    <pic:cNvPicPr/>
+                  </pic:nvPicPr>
+                  <pic:blipFill>
+                    <a:blip r:embed="rId38"/>
+                    <a:stretch>
+                      <a:fillRect/>
+                    </a:stretch>
+                  </pic:blipFill>
+                  <pic:spPr>
+                    <a:xfrm>
+                      <a:off x="0" y="0"/>
+                      <a:ext cx="2478693" cy="1414278"/>
+                    </a:xfrm>
+                    <a:prstGeom prst="rect">
+                      <a:avLst/>
+                    </a:prstGeom>
+                  </pic:spPr>
+                </pic:pic>
+              </a:graphicData>
+            </a:graphic>
+          </wp:inline>
+        </w:drawing>
+      </w:r>
+    </w:p>
+    <w:p>
+      <w:r>
+        <w:t>We can also click and move the existing values to make the curve look more as we like, if we wish, 10.5 at 10 is a more pleasing curve:</w:t>
+      </w:r>
+    </w:p>
+    <w:p>
+      <w:r>
+        <w:rPr>
+          <w:noProof/>
+        </w:rPr>
+        <w:lastRenderedPageBreak/>
+        <w:drawing>
+          <wp:inline distT="0" distB="0" distL="0" distR="0" wp14:anchorId="72D3E06F" wp14:editId="0CCC9AD9">
+            <wp:extent cx="3697357" cy="1930196"/>
+            <wp:effectExtent l="0" t="0" r="0" b="0"/>
+            <wp:docPr id="38" name="Picture 38" descr="A graph with a line&#10;&#10;Description automatically generated"/>
+            <wp:cNvGraphicFramePr>
+              <a:graphicFrameLocks xmlns:a="http://schemas.openxmlformats.org/drawingml/2006/main" noChangeAspect="1"/>
+            </wp:cNvGraphicFramePr>
+            <a:graphic xmlns:a="http://schemas.openxmlformats.org/drawingml/2006/main">
+              <a:graphicData uri="http://schemas.openxmlformats.org/drawingml/2006/picture">
+                <pic:pic xmlns:pic="http://schemas.openxmlformats.org/drawingml/2006/picture">
+                  <pic:nvPicPr>
+                    <pic:cNvPr id="38" name="Picture 38" descr="A graph with a line&#10;&#10;Description automatically generated"/>
+                    <pic:cNvPicPr/>
+                  </pic:nvPicPr>
+                  <pic:blipFill>
+                    <a:blip r:embed="rId39"/>
+                    <a:stretch>
+                      <a:fillRect/>
+                    </a:stretch>
+                  </pic:blipFill>
+                  <pic:spPr>
+                    <a:xfrm>
+                      <a:off x="0" y="0"/>
+                      <a:ext cx="3710600" cy="1937110"/>
+                    </a:xfrm>
+                    <a:prstGeom prst="rect">
+                      <a:avLst/>
+                    </a:prstGeom>
+                  </pic:spPr>
+                </pic:pic>
+              </a:graphicData>
+            </a:graphic>
+          </wp:inline>
+        </w:drawing>
+      </w:r>
+    </w:p>
+    <w:p>
+      <w:r>
+        <w:t xml:space="preserve">So far this is looking a bit linear so maybe cubic is overkill, but </w:t>
+      </w:r>
+      <w:proofErr w:type="gramStart"/>
+      <w:r>
+        <w:t>that’s</w:t>
+      </w:r>
+      <w:proofErr w:type="gramEnd"/>
+      <w:r>
+        <w:t xml:space="preserve"> OK, we’re only querying once at spawn anyway</w:t>
+      </w:r>
+    </w:p>
+    <w:p>
+      <w:r>
+        <w:t>New key:</w:t>
+      </w:r>
+    </w:p>
+    <w:p>
+      <w:r>
+        <w:rPr>
+          <w:noProof/>
+        </w:rPr>
+        <w:drawing>
+          <wp:inline distT="0" distB="0" distL="0" distR="0" wp14:anchorId="36282DBE" wp14:editId="5F23B8FD">
+            <wp:extent cx="3753016" cy="2026196"/>
+            <wp:effectExtent l="0" t="0" r="0" b="0"/>
+            <wp:docPr id="39" name="Picture 39" descr="A graph on a screen&#10;&#10;Description automatically generated"/>
+            <wp:cNvGraphicFramePr>
+              <a:graphicFrameLocks xmlns:a="http://schemas.openxmlformats.org/drawingml/2006/main" noChangeAspect="1"/>
+            </wp:cNvGraphicFramePr>
+            <a:graphic xmlns:a="http://schemas.openxmlformats.org/drawingml/2006/main">
+              <a:graphicData uri="http://schemas.openxmlformats.org/drawingml/2006/picture">
+                <pic:pic xmlns:pic="http://schemas.openxmlformats.org/drawingml/2006/picture">
+                  <pic:nvPicPr>
+                    <pic:cNvPr id="39" name="Picture 39" descr="A graph on a screen&#10;&#10;Description automatically generated"/>
+                    <pic:cNvPicPr/>
+                  </pic:nvPicPr>
+                  <pic:blipFill>
+                    <a:blip r:embed="rId40"/>
+                    <a:stretch>
+                      <a:fillRect/>
+                    </a:stretch>
+                  </pic:blipFill>
+                  <pic:spPr>
+                    <a:xfrm>
+                      <a:off x="0" y="0"/>
+                      <a:ext cx="3763962" cy="2032106"/>
+                    </a:xfrm>
+                    <a:prstGeom prst="rect">
+                      <a:avLst/>
+                    </a:prstGeom>
+                  </pic:spPr>
+                </pic:pic>
+              </a:graphicData>
+            </a:graphic>
+          </wp:inline>
+        </w:drawing>
+      </w:r>
+    </w:p>
+    <w:p>
+      <w:r>
+        <w:t xml:space="preserve">Str </w:t>
+      </w:r>
+      <w:proofErr w:type="gramStart"/>
+      <w:r>
+        <w:t>isn’t</w:t>
+      </w:r>
+      <w:proofErr w:type="gramEnd"/>
+      <w:r>
+        <w:t xml:space="preserve"> THAT important for an </w:t>
+      </w:r>
+      <w:proofErr w:type="spellStart"/>
+      <w:r>
+        <w:t>elementalist</w:t>
+      </w:r>
+      <w:proofErr w:type="spellEnd"/>
+      <w:r>
+        <w:t xml:space="preserve"> so 14 at 20 is fine</w:t>
+      </w:r>
+    </w:p>
+    <w:p>
+      <w:r>
+        <w:t>We can add one last for fun at 40!</w:t>
+      </w:r>
+    </w:p>
+    <w:p>
+      <w:r>
+        <w:rPr>
+          <w:noProof/>
+        </w:rPr>
+        <w:drawing>
+          <wp:inline distT="0" distB="0" distL="0" distR="0" wp14:anchorId="205F47B6" wp14:editId="74B492C4">
+            <wp:extent cx="2694701" cy="1820849"/>
+            <wp:effectExtent l="0" t="0" r="0" b="8255"/>
+            <wp:docPr id="40" name="Picture 40" descr="A graph on a black background&#10;&#10;Description automatically generated"/>
+            <wp:cNvGraphicFramePr>
+              <a:graphicFrameLocks xmlns:a="http://schemas.openxmlformats.org/drawingml/2006/main" noChangeAspect="1"/>
+            </wp:cNvGraphicFramePr>
+            <a:graphic xmlns:a="http://schemas.openxmlformats.org/drawingml/2006/main">
+              <a:graphicData uri="http://schemas.openxmlformats.org/drawingml/2006/picture">
+                <pic:pic xmlns:pic="http://schemas.openxmlformats.org/drawingml/2006/picture">
+                  <pic:nvPicPr>
+                    <pic:cNvPr id="40" name="Picture 40" descr="A graph on a black background&#10;&#10;Description automatically generated"/>
+                    <pic:cNvPicPr/>
+                  </pic:nvPicPr>
+                  <pic:blipFill>
+                    <a:blip r:embed="rId41"/>
+                    <a:stretch>
+                      <a:fillRect/>
+                    </a:stretch>
+                  </pic:blipFill>
+                  <pic:spPr>
+                    <a:xfrm>
+                      <a:off x="0" y="0"/>
+                      <a:ext cx="2710676" cy="1831644"/>
+                    </a:xfrm>
+                    <a:prstGeom prst="rect">
+                      <a:avLst/>
+                    </a:prstGeom>
+                  </pic:spPr>
+                </pic:pic>
+              </a:graphicData>
+            </a:graphic>
+          </wp:inline>
+        </w:drawing>
+      </w:r>
+      <w:r>
+        <w:rPr>
+          <w:noProof/>
+        </w:rPr>
+        <w:drawing>
+          <wp:inline distT="0" distB="0" distL="0" distR="0" wp14:anchorId="0705CA07" wp14:editId="02F40451">
+            <wp:extent cx="2806810" cy="1834720"/>
+            <wp:effectExtent l="0" t="0" r="0" b="0"/>
+            <wp:docPr id="41" name="Picture 41" descr="A graph with a line going up&#10;&#10;Description automatically generated"/>
+            <wp:cNvGraphicFramePr>
+              <a:graphicFrameLocks xmlns:a="http://schemas.openxmlformats.org/drawingml/2006/main" noChangeAspect="1"/>
+            </wp:cNvGraphicFramePr>
+            <a:graphic xmlns:a="http://schemas.openxmlformats.org/drawingml/2006/main">
+              <a:graphicData uri="http://schemas.openxmlformats.org/drawingml/2006/picture">
+                <pic:pic xmlns:pic="http://schemas.openxmlformats.org/drawingml/2006/picture">
+                  <pic:nvPicPr>
+                    <pic:cNvPr id="41" name="Picture 41" descr="A graph with a line going up&#10;&#10;Description automatically generated"/>
+                    <pic:cNvPicPr/>
+                  </pic:nvPicPr>
+                  <pic:blipFill>
+                    <a:blip r:embed="rId42"/>
+                    <a:stretch>
+                      <a:fillRect/>
+                    </a:stretch>
+                  </pic:blipFill>
+                  <pic:spPr>
+                    <a:xfrm>
+                      <a:off x="0" y="0"/>
+                      <a:ext cx="2825923" cy="1847213"/>
+                    </a:xfrm>
+                    <a:prstGeom prst="rect">
+                      <a:avLst/>
+                    </a:prstGeom>
+                  </pic:spPr>
+                </pic:pic>
+              </a:graphicData>
+            </a:graphic>
+          </wp:inline>
+        </w:drawing>
+      </w:r>
+    </w:p>
     <w:p/>
+    <w:p>
+      <w:r>
+        <w:t xml:space="preserve">Now we have a curve for Strength for the </w:t>
+      </w:r>
+      <w:proofErr w:type="spellStart"/>
+      <w:r>
+        <w:t>Elementalist</w:t>
+      </w:r>
+      <w:proofErr w:type="spellEnd"/>
+    </w:p>
+    <w:p>
+      <w:r>
+        <w:rPr>
+          <w:noProof/>
+        </w:rPr>
+        <w:drawing>
+          <wp:anchor distT="0" distB="0" distL="114300" distR="114300" simplePos="0" relativeHeight="251660288" behindDoc="0" locked="0" layoutInCell="1" allowOverlap="1" wp14:anchorId="07DA94DA" wp14:editId="7FAA427B">
+            <wp:simplePos x="0" y="0"/>
+            <wp:positionH relativeFrom="column">
+              <wp:posOffset>802640</wp:posOffset>
+            </wp:positionH>
+            <wp:positionV relativeFrom="paragraph">
+              <wp:posOffset>198755</wp:posOffset>
+            </wp:positionV>
+            <wp:extent cx="2724785" cy="520700"/>
+            <wp:effectExtent l="0" t="0" r="0" b="0"/>
+            <wp:wrapTopAndBottom/>
+            <wp:docPr id="42" name="Picture 42" descr="A blue rectangle with white text&#10;&#10;Description automatically generated"/>
+            <wp:cNvGraphicFramePr>
+              <a:graphicFrameLocks xmlns:a="http://schemas.openxmlformats.org/drawingml/2006/main" noChangeAspect="1"/>
+            </wp:cNvGraphicFramePr>
+            <a:graphic xmlns:a="http://schemas.openxmlformats.org/drawingml/2006/main">
+              <a:graphicData uri="http://schemas.openxmlformats.org/drawingml/2006/picture">
+                <pic:pic xmlns:pic="http://schemas.openxmlformats.org/drawingml/2006/picture">
+                  <pic:nvPicPr>
+                    <pic:cNvPr id="42" name="Picture 42" descr="A blue rectangle with white text&#10;&#10;Description automatically generated"/>
+                    <pic:cNvPicPr/>
+                  </pic:nvPicPr>
+                  <pic:blipFill>
+                    <a:blip r:embed="rId43">
+                      <a:extLst>
+                        <a:ext uri="{28A0092B-C50C-407E-A947-70E740481C1C}">
+                          <a14:useLocalDpi xmlns:a14="http://schemas.microsoft.com/office/drawing/2010/main" val="0"/>
+                        </a:ext>
+                      </a:extLst>
+                    </a:blip>
+                    <a:stretch>
+                      <a:fillRect/>
+                    </a:stretch>
+                  </pic:blipFill>
+                  <pic:spPr>
+                    <a:xfrm>
+                      <a:off x="0" y="0"/>
+                      <a:ext cx="2724785" cy="520700"/>
+                    </a:xfrm>
+                    <a:prstGeom prst="rect">
+                      <a:avLst/>
+                    </a:prstGeom>
+                  </pic:spPr>
+                </pic:pic>
+              </a:graphicData>
+            </a:graphic>
+            <wp14:sizeRelH relativeFrom="margin">
+              <wp14:pctWidth>0</wp14:pctWidth>
+            </wp14:sizeRelH>
+            <wp14:sizeRelV relativeFrom="margin">
+              <wp14:pctHeight>0</wp14:pctHeight>
+            </wp14:sizeRelV>
+          </wp:anchor>
+        </w:drawing>
+      </w:r>
+      <w:r>
+        <w:t xml:space="preserve">New curve: </w:t>
+      </w:r>
+    </w:p>
+    <w:p>
+      <w:r>
+        <w:rPr>
+          <w:noProof/>
+        </w:rPr>
+        <w:lastRenderedPageBreak/>
+        <w:drawing>
+          <wp:inline distT="0" distB="0" distL="0" distR="0" wp14:anchorId="718E9076" wp14:editId="033CFED4">
+            <wp:extent cx="5731510" cy="3196590"/>
+            <wp:effectExtent l="0" t="0" r="2540" b="3810"/>
+            <wp:docPr id="43" name="Picture 43" descr="A screenshot of a computer&#10;&#10;Description automatically generated"/>
+            <wp:cNvGraphicFramePr>
+              <a:graphicFrameLocks xmlns:a="http://schemas.openxmlformats.org/drawingml/2006/main" noChangeAspect="1"/>
+            </wp:cNvGraphicFramePr>
+            <a:graphic xmlns:a="http://schemas.openxmlformats.org/drawingml/2006/main">
+              <a:graphicData uri="http://schemas.openxmlformats.org/drawingml/2006/picture">
+                <pic:pic xmlns:pic="http://schemas.openxmlformats.org/drawingml/2006/picture">
+                  <pic:nvPicPr>
+                    <pic:cNvPr id="43" name="Picture 43" descr="A screenshot of a computer&#10;&#10;Description automatically generated"/>
+                    <pic:cNvPicPr/>
+                  </pic:nvPicPr>
+                  <pic:blipFill>
+                    <a:blip r:embed="rId44"/>
+                    <a:stretch>
+                      <a:fillRect/>
+                    </a:stretch>
+                  </pic:blipFill>
+                  <pic:spPr>
+                    <a:xfrm>
+                      <a:off x="0" y="0"/>
+                      <a:ext cx="5731510" cy="3196590"/>
+                    </a:xfrm>
+                    <a:prstGeom prst="rect">
+                      <a:avLst/>
+                    </a:prstGeom>
+                  </pic:spPr>
+                </pic:pic>
+              </a:graphicData>
+            </a:graphic>
+          </wp:inline>
+        </w:drawing>
+      </w:r>
+    </w:p>
+    <w:p>
+      <w:r>
+        <w:t xml:space="preserve">In </w:t>
+      </w:r>
+      <w:proofErr w:type="spellStart"/>
+      <w:r>
+        <w:t>GE_PrimaryAttributesElementalist</w:t>
+      </w:r>
+      <w:proofErr w:type="spellEnd"/>
+      <w:r>
+        <w:t>:</w:t>
+      </w:r>
+    </w:p>
+    <w:p>
+      <w:r>
+        <w:rPr>
+          <w:noProof/>
+        </w:rPr>
+        <w:drawing>
+          <wp:inline distT="0" distB="0" distL="0" distR="0" wp14:anchorId="0705ED5D" wp14:editId="095E8010">
+            <wp:extent cx="5731510" cy="983615"/>
+            <wp:effectExtent l="0" t="0" r="2540" b="6985"/>
+            <wp:docPr id="45" name="Picture 45" descr="A screenshot of a computer&#10;&#10;Description automatically generated"/>
+            <wp:cNvGraphicFramePr>
+              <a:graphicFrameLocks xmlns:a="http://schemas.openxmlformats.org/drawingml/2006/main" noChangeAspect="1"/>
+            </wp:cNvGraphicFramePr>
+            <a:graphic xmlns:a="http://schemas.openxmlformats.org/drawingml/2006/main">
+              <a:graphicData uri="http://schemas.openxmlformats.org/drawingml/2006/picture">
+                <pic:pic xmlns:pic="http://schemas.openxmlformats.org/drawingml/2006/picture">
+                  <pic:nvPicPr>
+                    <pic:cNvPr id="45" name="Picture 45" descr="A screenshot of a computer&#10;&#10;Description automatically generated"/>
+                    <pic:cNvPicPr/>
+                  </pic:nvPicPr>
+                  <pic:blipFill>
+                    <a:blip r:embed="rId45"/>
+                    <a:stretch>
+                      <a:fillRect/>
+                    </a:stretch>
+                  </pic:blipFill>
+                  <pic:spPr>
+                    <a:xfrm>
+                      <a:off x="0" y="0"/>
+                      <a:ext cx="5731510" cy="983615"/>
+                    </a:xfrm>
+                    <a:prstGeom prst="rect">
+                      <a:avLst/>
+                    </a:prstGeom>
+                  </pic:spPr>
+                </pic:pic>
+              </a:graphicData>
+            </a:graphic>
+          </wp:inline>
+        </w:drawing>
+      </w:r>
+    </w:p>
+    <w:p>
+      <w:r>
+        <w:t>Remember to Override!</w:t>
+      </w:r>
+    </w:p>
+    <w:p>
+      <w:r>
+        <w:t>Repeat for Warrior and Ranger.</w:t>
+      </w:r>
+    </w:p>
+    <w:p>
+      <w:r>
+        <w:t>Additional possible formats for the curve table data:</w:t>
+      </w:r>
+    </w:p>
+    <w:p>
+      <w:r>
+        <w:rPr>
+          <w:noProof/>
+        </w:rPr>
+        <w:drawing>
+          <wp:anchor distT="0" distB="0" distL="114300" distR="114300" simplePos="0" relativeHeight="251661312" behindDoc="0" locked="0" layoutInCell="1" allowOverlap="1" wp14:anchorId="7174AE96" wp14:editId="69C2045E">
+            <wp:simplePos x="0" y="0"/>
+            <wp:positionH relativeFrom="column">
+              <wp:posOffset>1317625</wp:posOffset>
+            </wp:positionH>
+            <wp:positionV relativeFrom="paragraph">
+              <wp:posOffset>349250</wp:posOffset>
+            </wp:positionV>
+            <wp:extent cx="4215130" cy="1270635"/>
+            <wp:effectExtent l="0" t="0" r="0" b="5715"/>
+            <wp:wrapTopAndBottom/>
+            <wp:docPr id="47" name="Picture 47" descr="A screenshot of a computer&#10;&#10;Description automatically generated"/>
+            <wp:cNvGraphicFramePr>
+              <a:graphicFrameLocks xmlns:a="http://schemas.openxmlformats.org/drawingml/2006/main" noChangeAspect="1"/>
+            </wp:cNvGraphicFramePr>
+            <a:graphic xmlns:a="http://schemas.openxmlformats.org/drawingml/2006/main">
+              <a:graphicData uri="http://schemas.openxmlformats.org/drawingml/2006/picture">
+                <pic:pic xmlns:pic="http://schemas.openxmlformats.org/drawingml/2006/picture">
+                  <pic:nvPicPr>
+                    <pic:cNvPr id="47" name="Picture 47" descr="A screenshot of a computer&#10;&#10;Description automatically generated"/>
+                    <pic:cNvPicPr/>
+                  </pic:nvPicPr>
+                  <pic:blipFill>
+                    <a:blip r:embed="rId46">
+                      <a:extLst>
+                        <a:ext uri="{28A0092B-C50C-407E-A947-70E740481C1C}">
+                          <a14:useLocalDpi xmlns:a14="http://schemas.microsoft.com/office/drawing/2010/main" val="0"/>
+                        </a:ext>
+                      </a:extLst>
+                    </a:blip>
+                    <a:stretch>
+                      <a:fillRect/>
+                    </a:stretch>
+                  </pic:blipFill>
+                  <pic:spPr>
+                    <a:xfrm>
+                      <a:off x="0" y="0"/>
+                      <a:ext cx="4215130" cy="1270635"/>
+                    </a:xfrm>
+                    <a:prstGeom prst="rect">
+                      <a:avLst/>
+                    </a:prstGeom>
+                  </pic:spPr>
+                </pic:pic>
+              </a:graphicData>
+            </a:graphic>
+            <wp14:sizeRelH relativeFrom="margin">
+              <wp14:pctWidth>0</wp14:pctWidth>
+            </wp14:sizeRelH>
+            <wp14:sizeRelV relativeFrom="margin">
+              <wp14:pctHeight>0</wp14:pctHeight>
+            </wp14:sizeRelV>
+          </wp:anchor>
+        </w:drawing>
+      </w:r>
+      <w:r>
+        <w:rPr>
+          <w:noProof/>
+        </w:rPr>
+        <w:drawing>
+          <wp:anchor distT="0" distB="0" distL="114300" distR="114300" simplePos="0" relativeHeight="251662336" behindDoc="0" locked="0" layoutInCell="1" allowOverlap="1" wp14:anchorId="71ECD83B" wp14:editId="5C9D0D5D">
+            <wp:simplePos x="0" y="0"/>
+            <wp:positionH relativeFrom="column">
+              <wp:posOffset>-318135</wp:posOffset>
+            </wp:positionH>
+            <wp:positionV relativeFrom="paragraph">
+              <wp:posOffset>9525</wp:posOffset>
+            </wp:positionV>
+            <wp:extent cx="1508760" cy="3282315"/>
+            <wp:effectExtent l="0" t="0" r="0" b="0"/>
+            <wp:wrapThrough wrapText="bothSides">
+              <wp:wrapPolygon edited="0">
+                <wp:start x="0" y="0"/>
+                <wp:lineTo x="0" y="21437"/>
+                <wp:lineTo x="21273" y="21437"/>
+                <wp:lineTo x="21273" y="0"/>
+                <wp:lineTo x="0" y="0"/>
+              </wp:wrapPolygon>
+            </wp:wrapThrough>
+            <wp:docPr id="46" name="Picture 46" descr="A screenshot of a computer&#10;&#10;Description automatically generated"/>
+            <wp:cNvGraphicFramePr>
+              <a:graphicFrameLocks xmlns:a="http://schemas.openxmlformats.org/drawingml/2006/main" noChangeAspect="1"/>
+            </wp:cNvGraphicFramePr>
+            <a:graphic xmlns:a="http://schemas.openxmlformats.org/drawingml/2006/main">
+              <a:graphicData uri="http://schemas.openxmlformats.org/drawingml/2006/picture">
+                <pic:pic xmlns:pic="http://schemas.openxmlformats.org/drawingml/2006/picture">
+                  <pic:nvPicPr>
+                    <pic:cNvPr id="46" name="Picture 46" descr="A screenshot of a computer&#10;&#10;Description automatically generated"/>
+                    <pic:cNvPicPr/>
+                  </pic:nvPicPr>
+                  <pic:blipFill>
+                    <a:blip r:embed="rId47">
+                      <a:extLst>
+                        <a:ext uri="{28A0092B-C50C-407E-A947-70E740481C1C}">
+                          <a14:useLocalDpi xmlns:a14="http://schemas.microsoft.com/office/drawing/2010/main" val="0"/>
+                        </a:ext>
+                      </a:extLst>
+                    </a:blip>
+                    <a:stretch>
+                      <a:fillRect/>
+                    </a:stretch>
+                  </pic:blipFill>
+                  <pic:spPr>
+                    <a:xfrm>
+                      <a:off x="0" y="0"/>
+                      <a:ext cx="1508760" cy="3282315"/>
+                    </a:xfrm>
+                    <a:prstGeom prst="rect">
+                      <a:avLst/>
+                    </a:prstGeom>
+                  </pic:spPr>
+                </pic:pic>
+              </a:graphicData>
+            </a:graphic>
+            <wp14:sizeRelV relativeFrom="margin">
+              <wp14:pctHeight>0</wp14:pctHeight>
+            </wp14:sizeRelV>
+          </wp:anchor>
+        </w:drawing>
+      </w:r>
+      <w:r>
+        <w:t>The first row determines X Axis value (levels)</w:t>
+      </w:r>
+    </w:p>
+    <w:p>
+      <w:r>
+        <w:tab/>
+        <w:t>At level 1 Str 5, int 15 etc</w:t>
+      </w:r>
+    </w:p>
+    <w:p>
+      <w:r>
+        <w:t>Some are empty because I did not fill them in</w:t>
+      </w:r>
+    </w:p>
+    <w:p>
+      <w:r>
+        <w:rPr>
+          <w:noProof/>
+        </w:rPr>
+        <w:drawing>
+          <wp:anchor distT="0" distB="0" distL="114300" distR="114300" simplePos="0" relativeHeight="251663360" behindDoc="0" locked="0" layoutInCell="1" allowOverlap="1" wp14:anchorId="154E263B" wp14:editId="6A4EE191">
+            <wp:simplePos x="0" y="0"/>
+            <wp:positionH relativeFrom="margin">
+              <wp:posOffset>1403350</wp:posOffset>
+            </wp:positionH>
+            <wp:positionV relativeFrom="paragraph">
+              <wp:posOffset>233045</wp:posOffset>
+            </wp:positionV>
+            <wp:extent cx="3469005" cy="779780"/>
+            <wp:effectExtent l="0" t="0" r="0" b="1270"/>
+            <wp:wrapTopAndBottom/>
+            <wp:docPr id="48" name="Picture 48" descr="A white grid with black numbers&#10;&#10;Description automatically generated"/>
+            <wp:cNvGraphicFramePr>
+              <a:graphicFrameLocks xmlns:a="http://schemas.openxmlformats.org/drawingml/2006/main" noChangeAspect="1"/>
+            </wp:cNvGraphicFramePr>
+            <a:graphic xmlns:a="http://schemas.openxmlformats.org/drawingml/2006/main">
+              <a:graphicData uri="http://schemas.openxmlformats.org/drawingml/2006/picture">
+                <pic:pic xmlns:pic="http://schemas.openxmlformats.org/drawingml/2006/picture">
+                  <pic:nvPicPr>
+                    <pic:cNvPr id="48" name="Picture 48" descr="A white grid with black numbers&#10;&#10;Description automatically generated"/>
+                    <pic:cNvPicPr/>
+                  </pic:nvPicPr>
+                  <pic:blipFill>
+                    <a:blip r:embed="rId48">
+                      <a:extLst>
+                        <a:ext uri="{28A0092B-C50C-407E-A947-70E740481C1C}">
+                          <a14:useLocalDpi xmlns:a14="http://schemas.microsoft.com/office/drawing/2010/main" val="0"/>
+                        </a:ext>
+                      </a:extLst>
+                    </a:blip>
+                    <a:stretch>
+                      <a:fillRect/>
+                    </a:stretch>
+                  </pic:blipFill>
+                  <pic:spPr>
+                    <a:xfrm>
+                      <a:off x="0" y="0"/>
+                      <a:ext cx="3469005" cy="779780"/>
+                    </a:xfrm>
+                    <a:prstGeom prst="rect">
+                      <a:avLst/>
+                    </a:prstGeom>
+                  </pic:spPr>
+                </pic:pic>
+              </a:graphicData>
+            </a:graphic>
+            <wp14:sizeRelH relativeFrom="margin">
+              <wp14:pctWidth>0</wp14:pctWidth>
+            </wp14:sizeRelH>
+            <wp14:sizeRelV relativeFrom="margin">
+              <wp14:pctHeight>0</wp14:pctHeight>
+            </wp14:sizeRelV>
+          </wp:anchor>
+        </w:drawing>
+      </w:r>
+      <w:r>
+        <w:t>Useful because we can look at the values and edit them here</w:t>
+      </w:r>
+    </w:p>
+    <w:p>
+      <w:r>
+        <w:lastRenderedPageBreak/>
+        <w:t>In Notepad it looks like this:</w:t>
+      </w:r>
+    </w:p>
+    <w:p>
+      <w:r>
+        <w:rPr>
+          <w:noProof/>
+        </w:rPr>
+        <w:drawing>
+          <wp:inline distT="0" distB="0" distL="0" distR="0" wp14:anchorId="74EDF075" wp14:editId="672EA0F4">
+            <wp:extent cx="3305175" cy="1333500"/>
+            <wp:effectExtent l="0" t="0" r="9525" b="0"/>
+            <wp:docPr id="49" name="Picture 49" descr="A screenshot of a computer&#10;&#10;Description automatically generated"/>
+            <wp:cNvGraphicFramePr>
+              <a:graphicFrameLocks xmlns:a="http://schemas.openxmlformats.org/drawingml/2006/main" noChangeAspect="1"/>
+            </wp:cNvGraphicFramePr>
+            <a:graphic xmlns:a="http://schemas.openxmlformats.org/drawingml/2006/main">
+              <a:graphicData uri="http://schemas.openxmlformats.org/drawingml/2006/picture">
+                <pic:pic xmlns:pic="http://schemas.openxmlformats.org/drawingml/2006/picture">
+                  <pic:nvPicPr>
+                    <pic:cNvPr id="49" name="Picture 49" descr="A screenshot of a computer&#10;&#10;Description automatically generated"/>
+                    <pic:cNvPicPr/>
+                  </pic:nvPicPr>
+                  <pic:blipFill>
+                    <a:blip r:embed="rId49"/>
+                    <a:stretch>
+                      <a:fillRect/>
+                    </a:stretch>
+                  </pic:blipFill>
+                  <pic:spPr>
+                    <a:xfrm>
+                      <a:off x="0" y="0"/>
+                      <a:ext cx="3305175" cy="1333500"/>
+                    </a:xfrm>
+                    <a:prstGeom prst="rect">
+                      <a:avLst/>
+                    </a:prstGeom>
+                  </pic:spPr>
+                </pic:pic>
+              </a:graphicData>
+            </a:graphic>
+          </wp:inline>
+        </w:drawing>
+      </w:r>
+    </w:p>
     <w:p/>
+    <w:p>
+      <w:r>
+        <w:rPr>
+          <w:noProof/>
+        </w:rPr>
+        <w:drawing>
+          <wp:inline distT="0" distB="0" distL="0" distR="0" wp14:anchorId="69D6A17E" wp14:editId="69FE5BD4">
+            <wp:extent cx="3448050" cy="981075"/>
+            <wp:effectExtent l="0" t="0" r="0" b="9525"/>
+            <wp:docPr id="50" name="Picture 50" descr="A screenshot of a computer&#10;&#10;Description automatically generated"/>
+            <wp:cNvGraphicFramePr>
+              <a:graphicFrameLocks xmlns:a="http://schemas.openxmlformats.org/drawingml/2006/main" noChangeAspect="1"/>
+            </wp:cNvGraphicFramePr>
+            <a:graphic xmlns:a="http://schemas.openxmlformats.org/drawingml/2006/main">
+              <a:graphicData uri="http://schemas.openxmlformats.org/drawingml/2006/picture">
+                <pic:pic xmlns:pic="http://schemas.openxmlformats.org/drawingml/2006/picture">
+                  <pic:nvPicPr>
+                    <pic:cNvPr id="50" name="Picture 50" descr="A screenshot of a computer&#10;&#10;Description automatically generated"/>
+                    <pic:cNvPicPr/>
+                  </pic:nvPicPr>
+                  <pic:blipFill>
+                    <a:blip r:embed="rId50"/>
+                    <a:stretch>
+                      <a:fillRect/>
+                    </a:stretch>
+                  </pic:blipFill>
+                  <pic:spPr>
+                    <a:xfrm>
+                      <a:off x="0" y="0"/>
+                      <a:ext cx="3448050" cy="981075"/>
+                    </a:xfrm>
+                    <a:prstGeom prst="rect">
+                      <a:avLst/>
+                    </a:prstGeom>
+                  </pic:spPr>
+                </pic:pic>
+              </a:graphicData>
+            </a:graphic>
+          </wp:inline>
+        </w:drawing>
+      </w:r>
+      <w:r>
+        <w:rPr>
+          <w:noProof/>
+        </w:rPr>
+        <w:drawing>
+          <wp:inline distT="0" distB="0" distL="0" distR="0" wp14:anchorId="752FD522" wp14:editId="2004F41C">
+            <wp:extent cx="3458817" cy="2069312"/>
+            <wp:effectExtent l="0" t="0" r="8890" b="7620"/>
+            <wp:docPr id="51" name="Picture 51" descr="A screenshot of a computer program&#10;&#10;Description automatically generated"/>
+            <wp:cNvGraphicFramePr>
+              <a:graphicFrameLocks xmlns:a="http://schemas.openxmlformats.org/drawingml/2006/main" noChangeAspect="1"/>
+            </wp:cNvGraphicFramePr>
+            <a:graphic xmlns:a="http://schemas.openxmlformats.org/drawingml/2006/main">
+              <a:graphicData uri="http://schemas.openxmlformats.org/drawingml/2006/picture">
+                <pic:pic xmlns:pic="http://schemas.openxmlformats.org/drawingml/2006/picture">
+                  <pic:nvPicPr>
+                    <pic:cNvPr id="51" name="Picture 51" descr="A screenshot of a computer program&#10;&#10;Description automatically generated"/>
+                    <pic:cNvPicPr/>
+                  </pic:nvPicPr>
+                  <pic:blipFill>
+                    <a:blip r:embed="rId51"/>
+                    <a:stretch>
+                      <a:fillRect/>
+                    </a:stretch>
+                  </pic:blipFill>
+                  <pic:spPr>
+                    <a:xfrm>
+                      <a:off x="0" y="0"/>
+                      <a:ext cx="3477804" cy="2080672"/>
+                    </a:xfrm>
+                    <a:prstGeom prst="rect">
+                      <a:avLst/>
+                    </a:prstGeom>
+                  </pic:spPr>
+                </pic:pic>
+              </a:graphicData>
+            </a:graphic>
+          </wp:inline>
+        </w:drawing>
+      </w:r>
+    </w:p>
+    <w:p>
+      <w:r>
+        <w:t>New values are present and no longer interpolated</w:t>
+      </w:r>
+    </w:p>
+    <w:p>
+      <w:r>
+        <w:rPr>
+          <w:noProof/>
+        </w:rPr>
+        <w:drawing>
+          <wp:inline distT="0" distB="0" distL="0" distR="0" wp14:anchorId="09B27D79" wp14:editId="471E161D">
+            <wp:extent cx="3419253" cy="1518700"/>
+            <wp:effectExtent l="0" t="0" r="0" b="5715"/>
+            <wp:docPr id="52" name="Picture 52" descr="A graph on a black background&#10;&#10;Description automatically generated"/>
+            <wp:cNvGraphicFramePr>
+              <a:graphicFrameLocks xmlns:a="http://schemas.openxmlformats.org/drawingml/2006/main" noChangeAspect="1"/>
+            </wp:cNvGraphicFramePr>
+            <a:graphic xmlns:a="http://schemas.openxmlformats.org/drawingml/2006/main">
+              <a:graphicData uri="http://schemas.openxmlformats.org/drawingml/2006/picture">
+                <pic:pic xmlns:pic="http://schemas.openxmlformats.org/drawingml/2006/picture">
+                  <pic:nvPicPr>
+                    <pic:cNvPr id="52" name="Picture 52" descr="A graph on a black background&#10;&#10;Description automatically generated"/>
+                    <pic:cNvPicPr/>
+                  </pic:nvPicPr>
+                  <pic:blipFill>
+                    <a:blip r:embed="rId52"/>
+                    <a:stretch>
+                      <a:fillRect/>
+                    </a:stretch>
+                  </pic:blipFill>
+                  <pic:spPr>
+                    <a:xfrm>
+                      <a:off x="0" y="0"/>
+                      <a:ext cx="3423865" cy="1520749"/>
+                    </a:xfrm>
+                    <a:prstGeom prst="rect">
+                      <a:avLst/>
+                    </a:prstGeom>
+                  </pic:spPr>
+                </pic:pic>
+              </a:graphicData>
+            </a:graphic>
+          </wp:inline>
+        </w:drawing>
+      </w:r>
+    </w:p>
+    <w:p>
+      <w:r>
+        <w:t>If select all and r-click can no longer Auto, forced to be linear – limitation on importing data</w:t>
+      </w:r>
+    </w:p>
+    <w:p>
+      <w:r>
+        <w:t>CSV:</w:t>
+      </w:r>
+    </w:p>
+    <w:p>
+      <w:r>
+        <w:t xml:space="preserve">So, </w:t>
+      </w:r>
+      <w:r>
+        <w:t xml:space="preserve">we </w:t>
+      </w:r>
+      <w:r>
+        <w:t>can import and export – can also create curve tables direct from CSV</w:t>
+      </w:r>
+      <w:r>
+        <w:t xml:space="preserve"> by making a CSV file (or copying the </w:t>
+      </w:r>
+      <w:proofErr w:type="spellStart"/>
+      <w:r>
+        <w:t>Elementalist</w:t>
+      </w:r>
+      <w:proofErr w:type="spellEnd"/>
+      <w:r>
+        <w:t xml:space="preserve"> and saving with a new name and values as I did) and import as before</w:t>
+      </w:r>
+    </w:p>
+    <w:p>
+      <w:r>
+        <w:t>JSON:</w:t>
+      </w:r>
+    </w:p>
+    <w:p>
+      <w:r>
+        <w:t>Exported Ranger and saved as a JSON:</w:t>
+      </w:r>
+    </w:p>
+    <w:p>
+      <w:r>
+        <w:rPr>
+          <w:noProof/>
+        </w:rPr>
+        <w:lastRenderedPageBreak/>
+        <w:drawing>
+          <wp:inline distT="0" distB="0" distL="0" distR="0" wp14:anchorId="1CE12B27" wp14:editId="52ADF194">
+            <wp:extent cx="5731510" cy="5624830"/>
+            <wp:effectExtent l="0" t="0" r="2540" b="0"/>
+            <wp:docPr id="53" name="Picture 53" descr="A screenshot of a computer&#10;&#10;Description automatically generated"/>
+            <wp:cNvGraphicFramePr>
+              <a:graphicFrameLocks xmlns:a="http://schemas.openxmlformats.org/drawingml/2006/main" noChangeAspect="1"/>
+            </wp:cNvGraphicFramePr>
+            <a:graphic xmlns:a="http://schemas.openxmlformats.org/drawingml/2006/main">
+              <a:graphicData uri="http://schemas.openxmlformats.org/drawingml/2006/picture">
+                <pic:pic xmlns:pic="http://schemas.openxmlformats.org/drawingml/2006/picture">
+                  <pic:nvPicPr>
+                    <pic:cNvPr id="53" name="Picture 53" descr="A screenshot of a computer&#10;&#10;Description automatically generated"/>
+                    <pic:cNvPicPr/>
+                  </pic:nvPicPr>
+                  <pic:blipFill>
+                    <a:blip r:embed="rId53"/>
+                    <a:stretch>
+                      <a:fillRect/>
+                    </a:stretch>
+                  </pic:blipFill>
+                  <pic:spPr>
+                    <a:xfrm>
+                      <a:off x="0" y="0"/>
+                      <a:ext cx="5731510" cy="5624830"/>
+                    </a:xfrm>
+                    <a:prstGeom prst="rect">
+                      <a:avLst/>
+                    </a:prstGeom>
+                  </pic:spPr>
+                </pic:pic>
+              </a:graphicData>
+            </a:graphic>
+          </wp:inline>
+        </w:drawing>
+      </w:r>
+    </w:p>
+    <w:p>
+      <w:r>
+        <w:t>Defaulted to open in VS but I reopened in Notepad</w:t>
+      </w:r>
+    </w:p>
+    <w:p>
+      <w:r>
+        <w:rPr>
+          <w:noProof/>
+        </w:rPr>
+        <w:lastRenderedPageBreak/>
+        <w:drawing>
+          <wp:inline distT="0" distB="0" distL="0" distR="0" wp14:anchorId="7ECF9678" wp14:editId="7CCC7D50">
+            <wp:extent cx="4705350" cy="6677025"/>
+            <wp:effectExtent l="0" t="0" r="0" b="9525"/>
+            <wp:docPr id="54" name="Picture 54" descr="A screenshot of a computer&#10;&#10;Description automatically generated"/>
+            <wp:cNvGraphicFramePr>
+              <a:graphicFrameLocks xmlns:a="http://schemas.openxmlformats.org/drawingml/2006/main" noChangeAspect="1"/>
+            </wp:cNvGraphicFramePr>
+            <a:graphic xmlns:a="http://schemas.openxmlformats.org/drawingml/2006/main">
+              <a:graphicData uri="http://schemas.openxmlformats.org/drawingml/2006/picture">
+                <pic:pic xmlns:pic="http://schemas.openxmlformats.org/drawingml/2006/picture">
+                  <pic:nvPicPr>
+                    <pic:cNvPr id="54" name="Picture 54" descr="A screenshot of a computer&#10;&#10;Description automatically generated"/>
+                    <pic:cNvPicPr/>
+                  </pic:nvPicPr>
+                  <pic:blipFill>
+                    <a:blip r:embed="rId54"/>
+                    <a:stretch>
+                      <a:fillRect/>
+                    </a:stretch>
+                  </pic:blipFill>
+                  <pic:spPr>
+                    <a:xfrm>
+                      <a:off x="0" y="0"/>
+                      <a:ext cx="4705350" cy="6677025"/>
+                    </a:xfrm>
+                    <a:prstGeom prst="rect">
+                      <a:avLst/>
+                    </a:prstGeom>
+                  </pic:spPr>
+                </pic:pic>
+              </a:graphicData>
+            </a:graphic>
+          </wp:inline>
+        </w:drawing>
+      </w:r>
+    </w:p>
+    <w:p>
+      <w:r>
+        <w:t xml:space="preserve">Import File </w:t>
+      </w:r>
+      <w:proofErr w:type="spellStart"/>
+      <w:r>
+        <w:t>CT_PrimaryAttributes_Warrior</w:t>
+      </w:r>
+      <w:r>
+        <w:t>.json</w:t>
+      </w:r>
+      <w:proofErr w:type="spellEnd"/>
+      <w:r>
+        <w:t xml:space="preserve">: </w:t>
+      </w:r>
+    </w:p>
+    <w:p>
+      <w:r>
+        <w:rPr>
+          <w:noProof/>
+        </w:rPr>
+        <w:lastRenderedPageBreak/>
+        <w:drawing>
+          <wp:inline distT="0" distB="0" distL="0" distR="0" wp14:anchorId="503DF5D7" wp14:editId="6CAE8B9D">
+            <wp:extent cx="5731510" cy="2163445"/>
+            <wp:effectExtent l="0" t="0" r="2540" b="8255"/>
+            <wp:docPr id="55" name="Picture 55" descr="A screenshot of a video game&#10;&#10;Description automatically generated"/>
+            <wp:cNvGraphicFramePr>
+              <a:graphicFrameLocks xmlns:a="http://schemas.openxmlformats.org/drawingml/2006/main" noChangeAspect="1"/>
+            </wp:cNvGraphicFramePr>
+            <a:graphic xmlns:a="http://schemas.openxmlformats.org/drawingml/2006/main">
+              <a:graphicData uri="http://schemas.openxmlformats.org/drawingml/2006/picture">
+                <pic:pic xmlns:pic="http://schemas.openxmlformats.org/drawingml/2006/picture">
+                  <pic:nvPicPr>
+                    <pic:cNvPr id="55" name="Picture 55" descr="A screenshot of a video game&#10;&#10;Description automatically generated"/>
+                    <pic:cNvPicPr/>
+                  </pic:nvPicPr>
+                  <pic:blipFill>
+                    <a:blip r:embed="rId55"/>
+                    <a:stretch>
+                      <a:fillRect/>
+                    </a:stretch>
+                  </pic:blipFill>
+                  <pic:spPr>
+                    <a:xfrm>
+                      <a:off x="0" y="0"/>
+                      <a:ext cx="5731510" cy="2163445"/>
+                    </a:xfrm>
+                    <a:prstGeom prst="rect">
+                      <a:avLst/>
+                    </a:prstGeom>
+                  </pic:spPr>
+                </pic:pic>
+              </a:graphicData>
+            </a:graphic>
+          </wp:inline>
+        </w:drawing>
+      </w:r>
+    </w:p>
+    <w:p>
+      <w:r>
+        <w:t>JSON allows for cubic curve import:</w:t>
+      </w:r>
+    </w:p>
+    <w:p>
+      <w:r>
+        <w:rPr>
+          <w:noProof/>
+        </w:rPr>
+        <w:drawing>
+          <wp:inline distT="0" distB="0" distL="0" distR="0" wp14:anchorId="01223A02" wp14:editId="2F012D17">
+            <wp:extent cx="5731510" cy="2004695"/>
+            <wp:effectExtent l="0" t="0" r="2540" b="0"/>
+            <wp:docPr id="56" name="Picture 56" descr="A graph with a line going up&#10;&#10;Description automatically generated"/>
+            <wp:cNvGraphicFramePr>
+              <a:graphicFrameLocks xmlns:a="http://schemas.openxmlformats.org/drawingml/2006/main" noChangeAspect="1"/>
+            </wp:cNvGraphicFramePr>
+            <a:graphic xmlns:a="http://schemas.openxmlformats.org/drawingml/2006/main">
+              <a:graphicData uri="http://schemas.openxmlformats.org/drawingml/2006/picture">
+                <pic:pic xmlns:pic="http://schemas.openxmlformats.org/drawingml/2006/picture">
+                  <pic:nvPicPr>
+                    <pic:cNvPr id="56" name="Picture 56" descr="A graph with a line going up&#10;&#10;Description automatically generated"/>
+                    <pic:cNvPicPr/>
+                  </pic:nvPicPr>
+                  <pic:blipFill>
+                    <a:blip r:embed="rId56"/>
+                    <a:stretch>
+                      <a:fillRect/>
+                    </a:stretch>
+                  </pic:blipFill>
+                  <pic:spPr>
+                    <a:xfrm>
+                      <a:off x="0" y="0"/>
+                      <a:ext cx="5731510" cy="2004695"/>
+                    </a:xfrm>
+                    <a:prstGeom prst="rect">
+                      <a:avLst/>
+                    </a:prstGeom>
+                  </pic:spPr>
+                </pic:pic>
+              </a:graphicData>
+            </a:graphic>
+          </wp:inline>
+        </w:drawing>
+      </w:r>
+    </w:p>
+    <w:p>
+      <w:r>
+        <w:t>Now we have the curve tables and have associated them all with the GE Primary Attributes gameplay effects, we can use the Data asset to apply those values</w:t>
+      </w:r>
+    </w:p>
     <w:p/>
+    <w:p>
+      <w:r>
+        <w:t xml:space="preserve">Nb: currently the Secondary attributes affect, which is shared with Aura, is infinite so that Aura’s secondaries can update in response to changes in the Primaries. But we </w:t>
+      </w:r>
+      <w:proofErr w:type="gramStart"/>
+      <w:r>
+        <w:t>don’t</w:t>
+      </w:r>
+      <w:proofErr w:type="gramEnd"/>
+      <w:r>
+        <w:t xml:space="preserve"> plan on having the enemies update primary stats at runtime – they get attributes based on level and that’s it</w:t>
+      </w:r>
+    </w:p>
+    <w:p>
+      <w:proofErr w:type="gramStart"/>
+      <w:r>
+        <w:t>So</w:t>
+      </w:r>
+      <w:proofErr w:type="gramEnd"/>
+      <w:r>
+        <w:t xml:space="preserve"> we can duplicate the Secondary, set it to an instant Gameplay effect and add it </w:t>
+      </w:r>
+    </w:p>
+    <w:p>
+      <w:r>
+        <w:rPr>
+          <w:noProof/>
+        </w:rPr>
+        <w:drawing>
+          <wp:inline distT="0" distB="0" distL="0" distR="0" wp14:anchorId="0AFD0CAF" wp14:editId="38EF5410">
+            <wp:extent cx="5731510" cy="1194435"/>
+            <wp:effectExtent l="0" t="0" r="2540" b="5715"/>
+            <wp:docPr id="57" name="Picture 57" descr="A screenshot of a video game&#10;&#10;Description automatically generated"/>
+            <wp:cNvGraphicFramePr>
+              <a:graphicFrameLocks xmlns:a="http://schemas.openxmlformats.org/drawingml/2006/main" noChangeAspect="1"/>
+            </wp:cNvGraphicFramePr>
+            <a:graphic xmlns:a="http://schemas.openxmlformats.org/drawingml/2006/main">
+              <a:graphicData uri="http://schemas.openxmlformats.org/drawingml/2006/picture">
+                <pic:pic xmlns:pic="http://schemas.openxmlformats.org/drawingml/2006/picture">
+                  <pic:nvPicPr>
+                    <pic:cNvPr id="57" name="Picture 57" descr="A screenshot of a video game&#10;&#10;Description automatically generated"/>
+                    <pic:cNvPicPr/>
+                  </pic:nvPicPr>
+                  <pic:blipFill>
+                    <a:blip r:embed="rId57"/>
+                    <a:stretch>
+                      <a:fillRect/>
+                    </a:stretch>
+                  </pic:blipFill>
+                  <pic:spPr>
+                    <a:xfrm>
+                      <a:off x="0" y="0"/>
+                      <a:ext cx="5731510" cy="1194435"/>
+                    </a:xfrm>
+                    <a:prstGeom prst="rect">
+                      <a:avLst/>
+                    </a:prstGeom>
+                  </pic:spPr>
+                </pic:pic>
+              </a:graphicData>
+            </a:graphic>
+          </wp:inline>
+        </w:drawing>
+      </w:r>
+    </w:p>
+    <w:p>
+      <w:r>
+        <w:t xml:space="preserve">We could use Infinite for enemy secondaries if they can level up, but they </w:t>
+      </w:r>
+      <w:proofErr w:type="gramStart"/>
+      <w:r>
+        <w:t>won’t</w:t>
+      </w:r>
+      <w:proofErr w:type="gramEnd"/>
+      <w:r>
+        <w:t xml:space="preserve"> in this project</w:t>
+      </w:r>
+    </w:p>
     <w:p/>
     <w:p/>
     <w:p/>

</xml_diff>